<commit_message>
Update portfolio for new job
</commit_message>
<xml_diff>
--- a/public/Resume.docx
+++ b/public/Resume.docx
@@ -9,8 +9,7 @@
         <w:jc w:val="center"/>
         <w:rPr>
           <w:b/>
-          <w:b/>
-          <w:color w:val="000000" w:themeColor="text1"/>
+          <w:color w:themeColor="text1" w:val="000000"/>
           <w:w w:val="105"/>
           <w:sz w:val="48"/>
           <w:szCs w:val="48"/>
@@ -20,7 +19,7 @@
       <w:r>
         <w:rPr>
           <w:b/>
-          <w:color w:val="000000" w:themeColor="text1"/>
+          <w:color w:themeColor="text1" w:val="000000"/>
           <w:w w:val="105"/>
           <w:sz w:val="48"/>
           <w:szCs w:val="48"/>
@@ -36,7 +35,7 @@
         <w:jc w:val="center"/>
         <w:rPr>
           <w:bCs/>
-          <w:color w:val="000000" w:themeColor="text1"/>
+          <w:color w:themeColor="text1" w:val="000000"/>
           <w:w w:val="110"/>
           <w:sz w:val="22"/>
           <w:szCs w:val="22"/>
@@ -54,7 +53,7 @@
       <w:r>
         <w:rPr>
           <w:bCs/>
-          <w:color w:val="000000" w:themeColor="text1"/>
+          <w:color w:themeColor="text1" w:val="000000"/>
           <w:w w:val="110"/>
           <w:sz w:val="22"/>
           <w:szCs w:val="22"/>
@@ -73,7 +72,7 @@
       <w:r>
         <w:rPr>
           <w:bCs/>
-          <w:color w:val="000000" w:themeColor="text1"/>
+          <w:color w:themeColor="text1" w:val="000000"/>
           <w:w w:val="110"/>
           <w:sz w:val="22"/>
           <w:szCs w:val="22"/>
@@ -84,7 +83,7 @@
       <w:hyperlink r:id="rId2">
         <w:r>
           <w:rPr>
-            <w:rStyle w:val="InternetLink"/>
+            <w:rStyle w:val="Hyperlink"/>
             <w:sz w:val="22"/>
             <w:szCs w:val="22"/>
             <w:lang w:val="en-US"/>
@@ -94,9 +93,9 @@
       </w:hyperlink>
       <w:r>
         <w:rPr>
-          <w:rStyle w:val="InternetLink"/>
+          <w:rStyle w:val="Hyperlink"/>
           <w:bCs/>
-          <w:color w:val="000000" w:themeColor="text1"/>
+          <w:color w:themeColor="text1" w:val="000000"/>
           <w:w w:val="110"/>
           <w:sz w:val="22"/>
           <w:szCs w:val="22"/>
@@ -107,7 +106,7 @@
       <w:hyperlink r:id="rId3">
         <w:r>
           <w:rPr>
-            <w:rStyle w:val="InternetLink"/>
+            <w:rStyle w:val="Hyperlink"/>
             <w:sz w:val="22"/>
             <w:szCs w:val="22"/>
             <w:lang w:val="en-US"/>
@@ -117,7 +116,7 @@
       </w:hyperlink>
       <w:r>
         <w:rPr>
-          <w:rStyle w:val="InternetLink"/>
+          <w:rStyle w:val="Hyperlink"/>
           <w:sz w:val="22"/>
           <w:szCs w:val="22"/>
           <w:lang w:val="en-US"/>
@@ -126,7 +125,7 @@
       </w:r>
       <w:r>
         <w:rPr>
-          <w:rStyle w:val="InternetLink"/>
+          <w:rStyle w:val="Hyperlink"/>
           <w:sz w:val="22"/>
           <w:szCs w:val="22"/>
           <w:u w:val="none"/>
@@ -136,9 +135,9 @@
       </w:r>
       <w:r>
         <w:rPr>
-          <w:rStyle w:val="InternetLink"/>
+          <w:rStyle w:val="Hyperlink"/>
           <w:bCs/>
-          <w:color w:val="000000" w:themeColor="text1"/>
+          <w:color w:themeColor="text1" w:val="000000"/>
           <w:w w:val="110"/>
           <w:sz w:val="22"/>
           <w:szCs w:val="22"/>
@@ -149,7 +148,7 @@
       </w:r>
       <w:r>
         <w:rPr>
-          <w:rStyle w:val="InternetLink"/>
+          <w:rStyle w:val="Hyperlink"/>
           <w:sz w:val="22"/>
           <w:szCs w:val="22"/>
           <w:u w:val="none"/>
@@ -159,7 +158,7 @@
       </w:r>
       <w:r>
         <w:rPr>
-          <w:rStyle w:val="InternetLink"/>
+          <w:rStyle w:val="Hyperlink"/>
           <w:sz w:val="22"/>
           <w:szCs w:val="22"/>
           <w:lang w:val="en-US"/>
@@ -174,7 +173,7 @@
         <w:jc w:val="center"/>
         <w:rPr>
           <w:bCs/>
-          <w:color w:val="000000" w:themeColor="text1"/>
+          <w:color w:themeColor="text1" w:val="000000"/>
           <w:w w:val="110"/>
           <w:sz w:val="20"/>
           <w:szCs w:val="20"/>
@@ -184,7 +183,7 @@
       <w:r>
         <w:rPr>
           <w:bCs/>
-          <w:color w:val="000000" w:themeColor="text1"/>
+          <w:color w:themeColor="text1" w:val="000000"/>
           <w:w w:val="110"/>
           <w:sz w:val="20"/>
           <w:szCs w:val="20"/>
@@ -196,10 +195,10 @@
       <w:pPr>
         <w:pStyle w:val="Normal"/>
         <w:spacing w:lineRule="auto" w:line="396"/>
-        <w:ind w:left="-142" w:right="20" w:hanging="0"/>
+        <w:ind w:hanging="0" w:left="-142" w:right="20"/>
         <w:jc w:val="both"/>
         <w:rPr>
-          <w:color w:themeColor="text1"/>
+          <w:color w:themeColor="text1" w:val="000000"/>
           <w:highlight w:val="none"/>
           <w:shd w:fill="auto" w:val="clear"/>
         </w:rPr>
@@ -207,7 +206,7 @@
       <w:r>
         <w:rPr>
           <w:bCs/>
-          <w:color w:val="000000" w:themeColor="text1"/>
+          <w:color w:themeColor="text1" w:val="000000"/>
           <w:spacing w:val="-2"/>
           <w:w w:val="110"/>
           <w:sz w:val="20"/>
@@ -215,33 +214,7 @@
           <w:shd w:fill="auto" w:val="clear"/>
           <w:lang w:val="en-US"/>
         </w:rPr>
-        <w:t xml:space="preserve">I'm a one man army senior Typescript developer who uses any combination of </w:t>
-      </w:r>
-      <w:r>
-        <w:rPr>
-          <w:bCs/>
-          <w:color w:val="000000" w:themeColor="text1"/>
-          <w:spacing w:val="-2"/>
-          <w:w w:val="110"/>
-          <w:sz w:val="20"/>
-          <w:szCs w:val="20"/>
-          <w:shd w:fill="auto" w:val="clear"/>
-          <w:lang w:val="en-US"/>
-        </w:rPr>
-        <w:t xml:space="preserve">Solidity, </w:t>
-      </w:r>
-      <w:r>
-        <w:rPr>
-          <w:bCs/>
-          <w:color w:val="000000" w:themeColor="text1"/>
-          <w:spacing w:val="-2"/>
-          <w:w w:val="110"/>
-          <w:sz w:val="20"/>
-          <w:szCs w:val="20"/>
-          <w:shd w:fill="auto" w:val="clear"/>
-          <w:lang w:val="en-US"/>
-        </w:rPr>
-        <w:t>Nextjs, React, Nuxt, Vue, Nodejs, and PostgreSQL to build scalable, secure, and user-friendly web applications with over 8 years of experience in web development.</w:t>
+        <w:t>I'm a one man army senior Typescript developer who uses any combination of Solidity, Nextjs, React, Nuxt, Vue, Nodejs, and PostgreSQL to build scalable, secure, and user-friendly web applications with over 8 years of experience in web development.</w:t>
         <w:br/>
         <w:br/>
         <w:t>I have a background in computer programming from NBCC and psychology from Université de Moncton, which gives me a unique perspective on human-computer interaction and user experience design. I am fluent in English, French, and decent enough in Thai, and I enjoy working with tightly knit competitive teams. I am passionate about emerging technologies, especially blockchain and web3, and I constantly seek to improve my skills and knowledge in this fast-growing field. I hope to become an invaluable asset to your daily operations!</w:t>
@@ -251,21 +224,20 @@
       <w:pPr>
         <w:pStyle w:val="Normal"/>
         <w:spacing w:lineRule="auto" w:line="396"/>
-        <w:ind w:left="-142" w:right="283" w:hanging="0"/>
-        <w:rPr>
-          <w:b/>
-          <w:b/>
-          <w:color w:val="000000" w:themeColor="text1"/>
-          <w:w w:val="105"/>
-          <w:sz w:val="20"/>
-          <w:szCs w:val="20"/>
-          <w:lang w:val="en-US"/>
-        </w:rPr>
-      </w:pPr>
-      <w:r>
-        <w:rPr>
-          <w:b/>
-          <w:color w:val="000000" w:themeColor="text1"/>
+        <w:ind w:hanging="0" w:left="-142" w:right="283"/>
+        <w:rPr>
+          <w:b/>
+          <w:color w:themeColor="text1" w:val="000000"/>
+          <w:w w:val="105"/>
+          <w:sz w:val="20"/>
+          <w:szCs w:val="20"/>
+          <w:lang w:val="en-US"/>
+        </w:rPr>
+      </w:pPr>
+      <w:r>
+        <w:rPr>
+          <w:b/>
+          <w:color w:themeColor="text1" w:val="000000"/>
           <w:w w:val="105"/>
           <w:sz w:val="20"/>
           <w:szCs w:val="20"/>
@@ -285,10 +257,10 @@
           <w:tab w:val="right" w:pos="10490" w:leader="none"/>
         </w:tabs>
         <w:spacing w:lineRule="auto" w:line="396"/>
-        <w:ind w:left="-142" w:right="-30" w:hanging="0"/>
+        <w:ind w:hanging="0" w:left="-142" w:right="-30"/>
         <w:rPr>
           <w:bCs/>
-          <w:color w:val="000000" w:themeColor="text1"/>
+          <w:color w:themeColor="text1" w:val="000000"/>
           <w:spacing w:val="-2"/>
           <w:w w:val="105"/>
           <w:sz w:val="21"/>
@@ -300,7 +272,7 @@
       <w:r>
         <w:rPr>
           <w:b/>
-          <w:color w:val="000000" w:themeColor="text1"/>
+          <w:color w:themeColor="text1" w:val="000000"/>
           <w:w w:val="105"/>
           <w:sz w:val="21"/>
           <w:szCs w:val="21"/>
@@ -333,18 +305,17 @@
         <w:spacing w:lineRule="auto" w:line="396"/>
         <w:rPr>
           <w:b/>
-          <w:b/>
-          <w:color w:val="000000" w:themeColor="text1"/>
-          <w:w w:val="105"/>
-          <w:sz w:val="20"/>
-          <w:szCs w:val="20"/>
-          <w:lang w:val="en-US"/>
-        </w:rPr>
-      </w:pPr>
-      <w:r>
-        <w:rPr>
-          <w:b/>
-          <w:color w:val="000000" w:themeColor="text1"/>
+          <w:color w:themeColor="text1" w:val="000000"/>
+          <w:w w:val="105"/>
+          <w:sz w:val="20"/>
+          <w:szCs w:val="20"/>
+          <w:lang w:val="en-US"/>
+        </w:rPr>
+      </w:pPr>
+      <w:r>
+        <w:rPr>
+          <w:b/>
+          <w:color w:themeColor="text1" w:val="000000"/>
           <w:w w:val="105"/>
           <w:sz w:val="20"/>
           <w:szCs w:val="20"/>
@@ -356,7 +327,7 @@
         <w:rPr>
           <w:b w:val="false"/>
           <w:bCs w:val="false"/>
-          <w:color w:val="000000" w:themeColor="text1"/>
+          <w:color w:themeColor="text1" w:val="000000"/>
           <w:w w:val="105"/>
           <w:sz w:val="20"/>
           <w:szCs w:val="20"/>
@@ -367,7 +338,7 @@
       <w:r>
         <w:rPr>
           <w:b/>
-          <w:color w:val="000000" w:themeColor="text1"/>
+          <w:color w:themeColor="text1" w:val="000000"/>
           <w:w w:val="105"/>
           <w:sz w:val="20"/>
           <w:szCs w:val="20"/>
@@ -380,7 +351,7 @@
         <w:rPr>
           <w:b w:val="false"/>
           <w:bCs w:val="false"/>
-          <w:color w:val="000000" w:themeColor="text1"/>
+          <w:color w:themeColor="text1" w:val="000000"/>
           <w:w w:val="105"/>
           <w:sz w:val="20"/>
           <w:szCs w:val="20"/>
@@ -391,7 +362,7 @@
       <w:r>
         <w:rPr>
           <w:b/>
-          <w:color w:val="000000" w:themeColor="text1"/>
+          <w:color w:themeColor="text1" w:val="000000"/>
           <w:w w:val="105"/>
           <w:sz w:val="20"/>
           <w:szCs w:val="20"/>
@@ -404,7 +375,7 @@
         <w:rPr>
           <w:b w:val="false"/>
           <w:bCs w:val="false"/>
-          <w:color w:val="000000" w:themeColor="text1"/>
+          <w:color w:themeColor="text1" w:val="000000"/>
           <w:w w:val="105"/>
           <w:sz w:val="20"/>
           <w:szCs w:val="20"/>
@@ -424,8 +395,7 @@
         <w:spacing w:lineRule="auto" w:line="396"/>
         <w:rPr>
           <w:b/>
-          <w:b/>
-          <w:color w:val="000000" w:themeColor="text1"/>
+          <w:color w:themeColor="text1" w:val="000000"/>
           <w:w w:val="105"/>
           <w:sz w:val="20"/>
           <w:szCs w:val="20"/>
@@ -436,7 +406,7 @@
         <w:rPr>
           <w:b/>
           <w:bCs/>
-          <w:color w:val="000000" w:themeColor="text1"/>
+          <w:color w:themeColor="text1" w:val="000000"/>
           <w:w w:val="105"/>
           <w:sz w:val="20"/>
           <w:szCs w:val="20"/>
@@ -448,7 +418,7 @@
         <w:rPr>
           <w:b w:val="false"/>
           <w:bCs w:val="false"/>
-          <w:color w:val="000000" w:themeColor="text1"/>
+          <w:color w:themeColor="text1" w:val="000000"/>
           <w:w w:val="105"/>
           <w:sz w:val="20"/>
           <w:szCs w:val="20"/>
@@ -468,18 +438,17 @@
         <w:spacing w:lineRule="auto" w:line="396"/>
         <w:rPr>
           <w:b/>
-          <w:b/>
-          <w:color w:val="000000" w:themeColor="text1"/>
-          <w:w w:val="105"/>
-          <w:sz w:val="20"/>
-          <w:szCs w:val="20"/>
-          <w:lang w:val="en-US"/>
-        </w:rPr>
-      </w:pPr>
-      <w:r>
-        <w:rPr>
-          <w:b/>
-          <w:color w:val="000000" w:themeColor="text1"/>
+          <w:color w:themeColor="text1" w:val="000000"/>
+          <w:w w:val="105"/>
+          <w:sz w:val="20"/>
+          <w:szCs w:val="20"/>
+          <w:lang w:val="en-US"/>
+        </w:rPr>
+      </w:pPr>
+      <w:r>
+        <w:rPr>
+          <w:b/>
+          <w:color w:themeColor="text1" w:val="000000"/>
           <w:w w:val="105"/>
           <w:sz w:val="20"/>
           <w:szCs w:val="20"/>
@@ -491,7 +460,7 @@
         <w:rPr>
           <w:b w:val="false"/>
           <w:bCs w:val="false"/>
-          <w:color w:val="000000" w:themeColor="text1"/>
+          <w:color w:themeColor="text1" w:val="000000"/>
           <w:w w:val="105"/>
           <w:sz w:val="20"/>
           <w:szCs w:val="20"/>
@@ -511,18 +480,17 @@
         <w:spacing w:lineRule="auto" w:line="396"/>
         <w:rPr>
           <w:b/>
-          <w:b/>
-          <w:color w:val="000000" w:themeColor="text1"/>
-          <w:w w:val="105"/>
-          <w:sz w:val="20"/>
-          <w:szCs w:val="20"/>
-          <w:lang w:val="en-US"/>
-        </w:rPr>
-      </w:pPr>
-      <w:r>
-        <w:rPr>
-          <w:b/>
-          <w:color w:val="000000" w:themeColor="text1"/>
+          <w:color w:themeColor="text1" w:val="000000"/>
+          <w:w w:val="105"/>
+          <w:sz w:val="20"/>
+          <w:szCs w:val="20"/>
+          <w:lang w:val="en-US"/>
+        </w:rPr>
+      </w:pPr>
+      <w:r>
+        <w:rPr>
+          <w:b/>
+          <w:color w:themeColor="text1" w:val="000000"/>
           <w:w w:val="105"/>
           <w:sz w:val="20"/>
           <w:szCs w:val="20"/>
@@ -534,7 +502,7 @@
         <w:rPr>
           <w:b w:val="false"/>
           <w:bCs w:val="false"/>
-          <w:color w:val="000000" w:themeColor="text1"/>
+          <w:color w:themeColor="text1" w:val="000000"/>
           <w:w w:val="105"/>
           <w:sz w:val="20"/>
           <w:szCs w:val="20"/>
@@ -554,18 +522,17 @@
         <w:spacing w:lineRule="auto" w:line="396"/>
         <w:rPr>
           <w:b/>
-          <w:b/>
-          <w:color w:val="000000" w:themeColor="text1"/>
-          <w:w w:val="105"/>
-          <w:sz w:val="20"/>
-          <w:szCs w:val="20"/>
-          <w:lang w:val="en-US"/>
-        </w:rPr>
-      </w:pPr>
-      <w:r>
-        <w:rPr>
-          <w:b/>
-          <w:color w:val="000000" w:themeColor="text1"/>
+          <w:color w:themeColor="text1" w:val="000000"/>
+          <w:w w:val="105"/>
+          <w:sz w:val="20"/>
+          <w:szCs w:val="20"/>
+          <w:lang w:val="en-US"/>
+        </w:rPr>
+      </w:pPr>
+      <w:r>
+        <w:rPr>
+          <w:b/>
+          <w:color w:themeColor="text1" w:val="000000"/>
           <w:w w:val="105"/>
           <w:sz w:val="20"/>
           <w:szCs w:val="20"/>
@@ -577,7 +544,7 @@
         <w:rPr>
           <w:b w:val="false"/>
           <w:bCs w:val="false"/>
-          <w:color w:val="000000" w:themeColor="text1"/>
+          <w:color w:themeColor="text1" w:val="000000"/>
           <w:w w:val="105"/>
           <w:sz w:val="20"/>
           <w:szCs w:val="20"/>
@@ -597,18 +564,17 @@
         <w:spacing w:lineRule="auto" w:line="396"/>
         <w:rPr>
           <w:b/>
-          <w:b/>
-          <w:color w:val="000000" w:themeColor="text1"/>
-          <w:w w:val="105"/>
-          <w:sz w:val="20"/>
-          <w:szCs w:val="20"/>
-          <w:lang w:val="en-US"/>
-        </w:rPr>
-      </w:pPr>
-      <w:r>
-        <w:rPr>
-          <w:b/>
-          <w:color w:val="000000" w:themeColor="text1"/>
+          <w:color w:themeColor="text1" w:val="000000"/>
+          <w:w w:val="105"/>
+          <w:sz w:val="20"/>
+          <w:szCs w:val="20"/>
+          <w:lang w:val="en-US"/>
+        </w:rPr>
+      </w:pPr>
+      <w:r>
+        <w:rPr>
+          <w:b/>
+          <w:color w:themeColor="text1" w:val="000000"/>
           <w:w w:val="105"/>
           <w:sz w:val="20"/>
           <w:szCs w:val="20"/>
@@ -620,7 +586,7 @@
         <w:rPr>
           <w:b w:val="false"/>
           <w:bCs w:val="false"/>
-          <w:color w:val="000000" w:themeColor="text1"/>
+          <w:color w:themeColor="text1" w:val="000000"/>
           <w:w w:val="105"/>
           <w:sz w:val="20"/>
           <w:szCs w:val="20"/>
@@ -640,18 +606,17 @@
         <w:spacing w:lineRule="auto" w:line="396"/>
         <w:rPr>
           <w:b/>
-          <w:b/>
-          <w:color w:val="000000" w:themeColor="text1"/>
-          <w:w w:val="105"/>
-          <w:sz w:val="20"/>
-          <w:szCs w:val="20"/>
-          <w:lang w:val="en-US"/>
-        </w:rPr>
-      </w:pPr>
-      <w:r>
-        <w:rPr>
-          <w:b/>
-          <w:color w:val="000000" w:themeColor="text1"/>
+          <w:color w:themeColor="text1" w:val="000000"/>
+          <w:w w:val="105"/>
+          <w:sz w:val="20"/>
+          <w:szCs w:val="20"/>
+          <w:lang w:val="en-US"/>
+        </w:rPr>
+      </w:pPr>
+      <w:r>
+        <w:rPr>
+          <w:b/>
+          <w:color w:themeColor="text1" w:val="000000"/>
           <w:w w:val="105"/>
           <w:sz w:val="20"/>
           <w:szCs w:val="20"/>
@@ -663,7 +628,7 @@
         <w:rPr>
           <w:b w:val="false"/>
           <w:bCs w:val="false"/>
-          <w:color w:val="000000" w:themeColor="text1"/>
+          <w:color w:themeColor="text1" w:val="000000"/>
           <w:w w:val="105"/>
           <w:sz w:val="20"/>
           <w:szCs w:val="20"/>
@@ -683,8 +648,7 @@
         <w:spacing w:lineRule="auto" w:line="396"/>
         <w:rPr>
           <w:b/>
-          <w:b/>
-          <w:color w:val="000000" w:themeColor="text1"/>
+          <w:color w:themeColor="text1" w:val="000000"/>
           <w:w w:val="105"/>
           <w:sz w:val="20"/>
           <w:szCs w:val="20"/>
@@ -695,7 +659,7 @@
         <w:rPr>
           <w:b/>
           <w:bCs/>
-          <w:color w:val="000000" w:themeColor="text1"/>
+          <w:color w:themeColor="text1" w:val="000000"/>
           <w:w w:val="105"/>
           <w:sz w:val="20"/>
           <w:szCs w:val="20"/>
@@ -707,7 +671,7 @@
         <w:rPr>
           <w:b w:val="false"/>
           <w:bCs w:val="false"/>
-          <w:color w:val="000000" w:themeColor="text1"/>
+          <w:color w:themeColor="text1" w:val="000000"/>
           <w:w w:val="105"/>
           <w:sz w:val="20"/>
           <w:szCs w:val="20"/>
@@ -727,18 +691,17 @@
         <w:spacing w:lineRule="auto" w:line="396"/>
         <w:rPr>
           <w:b/>
-          <w:b/>
-          <w:color w:val="000000" w:themeColor="text1"/>
-          <w:w w:val="105"/>
-          <w:sz w:val="20"/>
-          <w:szCs w:val="20"/>
-          <w:lang w:val="en-US"/>
-        </w:rPr>
-      </w:pPr>
-      <w:r>
-        <w:rPr>
-          <w:b/>
-          <w:color w:val="000000" w:themeColor="text1"/>
+          <w:color w:themeColor="text1" w:val="000000"/>
+          <w:w w:val="105"/>
+          <w:sz w:val="20"/>
+          <w:szCs w:val="20"/>
+          <w:lang w:val="en-US"/>
+        </w:rPr>
+      </w:pPr>
+      <w:r>
+        <w:rPr>
+          <w:b/>
+          <w:color w:themeColor="text1" w:val="000000"/>
           <w:w w:val="105"/>
           <w:sz w:val="20"/>
           <w:szCs w:val="20"/>
@@ -750,7 +713,7 @@
         <w:rPr>
           <w:b w:val="false"/>
           <w:bCs w:val="false"/>
-          <w:color w:val="000000" w:themeColor="text1"/>
+          <w:color w:themeColor="text1" w:val="000000"/>
           <w:w w:val="105"/>
           <w:sz w:val="20"/>
           <w:szCs w:val="20"/>
@@ -770,18 +733,17 @@
         <w:spacing w:lineRule="auto" w:line="396"/>
         <w:rPr>
           <w:b/>
-          <w:b/>
-          <w:color w:val="000000" w:themeColor="text1"/>
-          <w:w w:val="105"/>
-          <w:sz w:val="20"/>
-          <w:szCs w:val="20"/>
-          <w:lang w:val="en-US"/>
-        </w:rPr>
-      </w:pPr>
-      <w:r>
-        <w:rPr>
-          <w:b/>
-          <w:color w:val="000000" w:themeColor="text1"/>
+          <w:color w:themeColor="text1" w:val="000000"/>
+          <w:w w:val="105"/>
+          <w:sz w:val="20"/>
+          <w:szCs w:val="20"/>
+          <w:lang w:val="en-US"/>
+        </w:rPr>
+      </w:pPr>
+      <w:r>
+        <w:rPr>
+          <w:b/>
+          <w:color w:themeColor="text1" w:val="000000"/>
           <w:w w:val="105"/>
           <w:sz w:val="20"/>
           <w:szCs w:val="20"/>
@@ -796,11 +758,10 @@
           <w:bottom w:val="single" w:sz="12" w:space="1" w:color="000000"/>
         </w:pBdr>
         <w:spacing w:lineRule="auto" w:line="396"/>
-        <w:ind w:left="-142" w:right="-30" w:hanging="0"/>
-        <w:rPr>
-          <w:b/>
-          <w:b/>
-          <w:color w:val="000000" w:themeColor="text1"/>
+        <w:ind w:hanging="0" w:left="-142" w:right="-30"/>
+        <w:rPr>
+          <w:b/>
+          <w:color w:themeColor="text1" w:val="000000"/>
           <w:w w:val="105"/>
           <w:sz w:val="21"/>
           <w:szCs w:val="21"/>
@@ -810,7 +771,7 @@
       <w:r>
         <w:rPr>
           <w:b/>
-          <w:color w:val="000000" w:themeColor="text1"/>
+          <w:color w:themeColor="text1" w:val="000000"/>
           <w:w w:val="105"/>
           <w:sz w:val="21"/>
           <w:szCs w:val="21"/>
@@ -830,8 +791,7 @@
         <w:ind w:hanging="0"/>
         <w:rPr>
           <w:b/>
-          <w:b/>
-          <w:color w:val="000000" w:themeColor="text1"/>
+          <w:color w:themeColor="text1" w:val="000000"/>
           <w:spacing w:val="-4"/>
           <w:w w:val="105"/>
           <w:sz w:val="20"/>
@@ -843,18 +803,18 @@
         <w:rPr>
           <w:b/>
           <w:bCs/>
-          <w:color w:val="000000" w:themeColor="text1"/>
+          <w:color w:themeColor="text1" w:val="000000"/>
           <w:spacing w:val="-4"/>
           <w:w w:val="110"/>
           <w:sz w:val="20"/>
           <w:szCs w:val="20"/>
           <w:lang w:val="en-US"/>
         </w:rPr>
-        <w:t>Metana</w:t>
-      </w:r>
-      <w:r>
-        <w:rPr>
-          <w:color w:val="000000" w:themeColor="text1"/>
+        <w:t>Balthazar DAO</w:t>
+      </w:r>
+      <w:r>
+        <w:rPr>
+          <w:color w:themeColor="text1" w:val="000000"/>
           <w:spacing w:val="-4"/>
           <w:w w:val="110"/>
           <w:sz w:val="20"/>
@@ -866,7 +826,7 @@
       <w:r>
         <w:rPr>
           <w:b/>
-          <w:color w:val="000000" w:themeColor="text1"/>
+          <w:color w:themeColor="text1" w:val="000000"/>
           <w:w w:val="105"/>
           <w:sz w:val="20"/>
           <w:szCs w:val="20"/>
@@ -886,23 +846,23 @@
         <w:suppressAutoHyphens w:val="true"/>
         <w:bidi w:val="0"/>
         <w:spacing w:lineRule="auto" w:line="396" w:before="0" w:after="0"/>
-        <w:ind w:left="0" w:right="-449" w:hanging="180"/>
+        <w:ind w:hanging="180" w:left="0" w:right="-449"/>
         <w:jc w:val="left"/>
         <w:rPr>
           <w:bCs/>
           <w:i/>
           <w:i/>
           <w:iCs/>
-          <w:color w:val="000000" w:themeColor="text1"/>
-          <w:w w:val="105"/>
-          <w:sz w:val="20"/>
-          <w:szCs w:val="20"/>
-          <w:lang w:val="en-US"/>
-        </w:rPr>
-      </w:pPr>
-      <w:r>
-        <w:rPr>
-          <w:color w:val="000000" w:themeColor="text1"/>
+          <w:color w:themeColor="text1" w:val="000000"/>
+          <w:w w:val="105"/>
+          <w:sz w:val="20"/>
+          <w:szCs w:val="20"/>
+          <w:lang w:val="en-US"/>
+        </w:rPr>
+      </w:pPr>
+      <w:r>
+        <w:rPr>
+          <w:color w:themeColor="text1" w:val="000000"/>
           <w:spacing w:val="-6"/>
           <w:w w:val="105"/>
           <w:sz w:val="20"/>
@@ -910,11 +870,11 @@
           <w:u w:val="single"/>
           <w:lang w:val="en-US"/>
         </w:rPr>
-        <w:t>Solidity Contract Development Bootcamp Student</w:t>
-      </w:r>
-      <w:r>
-        <w:rPr>
-          <w:color w:val="000000" w:themeColor="text1"/>
+        <w:t>Senior Full Stack Web3 Developer</w:t>
+      </w:r>
+      <w:r>
+        <w:rPr>
+          <w:color w:themeColor="text1" w:val="000000"/>
           <w:spacing w:val="-6"/>
           <w:w w:val="105"/>
           <w:sz w:val="20"/>
@@ -925,18 +885,29 @@
       </w:r>
       <w:r>
         <w:rPr>
-          <w:color w:val="000000" w:themeColor="text1"/>
-          <w:spacing w:val="-6"/>
-          <w:w w:val="105"/>
-          <w:sz w:val="20"/>
-          <w:szCs w:val="20"/>
-          <w:lang w:val="en-US"/>
-        </w:rPr>
-        <w:t xml:space="preserve">Dec 2023 </w:t>
-      </w:r>
-      <w:r>
-        <w:rPr>
-          <w:color w:val="000000" w:themeColor="text1"/>
+          <w:color w:themeColor="text1" w:val="000000"/>
+          <w:spacing w:val="-6"/>
+          <w:w w:val="105"/>
+          <w:sz w:val="20"/>
+          <w:szCs w:val="20"/>
+          <w:lang w:val="en-US"/>
+        </w:rPr>
+        <w:t>May 2024</w:t>
+      </w:r>
+      <w:r>
+        <w:rPr>
+          <w:color w:themeColor="text1" w:val="000000"/>
+          <w:spacing w:val="-6"/>
+          <w:w w:val="105"/>
+          <w:sz w:val="20"/>
+          <w:szCs w:val="20"/>
+          <w:lang w:val="en-US"/>
+        </w:rPr>
+        <w:t xml:space="preserve"> –</w:t>
+      </w:r>
+      <w:r>
+        <w:rPr>
+          <w:color w:themeColor="text1" w:val="000000"/>
           <w:spacing w:val="-4"/>
           <w:w w:val="110"/>
           <w:sz w:val="20"/>
@@ -944,19 +915,22 @@
           <w:u w:val="single"/>
           <w:lang w:val="en-US"/>
         </w:rPr>
-        <w:t xml:space="preserve">- </w:t>
-      </w:r>
-      <w:r>
-        <w:rPr>
-          <w:color w:val="000000" w:themeColor="text1"/>
+        <w:t xml:space="preserve"> </w:t>
+      </w:r>
+      <w:r>
+        <w:rPr>
+          <w:bCs/>
+          <w:i/>
+          <w:iCs/>
+          <w:color w:themeColor="text1" w:val="000000"/>
           <w:spacing w:val="-4"/>
-          <w:w w:val="110"/>
+          <w:w w:val="105"/>
           <w:sz w:val="20"/>
           <w:szCs w:val="20"/>
           <w:u w:val="single"/>
           <w:lang w:val="en-US"/>
         </w:rPr>
-        <w:t>Present</w:t>
+        <w:t>present</w:t>
       </w:r>
     </w:p>
     <w:p>
@@ -972,10 +946,367 @@
           <w:tab w:val="right" w:pos="10632" w:leader="none"/>
         </w:tabs>
         <w:spacing w:lineRule="auto" w:line="396"/>
-        <w:ind w:left="0" w:right="20" w:hanging="142"/>
+        <w:ind w:hanging="142" w:left="0" w:right="20"/>
         <w:jc w:val="both"/>
         <w:rPr>
-          <w:color w:val="000000" w:themeColor="text1"/>
+          <w:sz w:val="20"/>
+          <w:szCs w:val="20"/>
+          <w:u w:val="none"/>
+        </w:rPr>
+      </w:pPr>
+      <w:r>
+        <w:rPr>
+          <w:sz w:val="20"/>
+          <w:szCs w:val="20"/>
+          <w:u w:val="none"/>
+        </w:rPr>
+        <w:t>Established immediately as a senior developer, so I was the main PR reviewer ensuring code quality for the entire organization.</w:t>
+      </w:r>
+    </w:p>
+    <w:p>
+      <w:pPr>
+        <w:pStyle w:val="ListParagraph"/>
+        <w:numPr>
+          <w:ilvl w:val="0"/>
+          <w:numId w:val="1"/>
+        </w:numPr>
+        <w:tabs>
+          <w:tab w:val="clear" w:pos="720"/>
+          <w:tab w:val="decimal" w:pos="432" w:leader="none"/>
+          <w:tab w:val="right" w:pos="10632" w:leader="none"/>
+        </w:tabs>
+        <w:spacing w:lineRule="auto" w:line="396"/>
+        <w:ind w:hanging="142" w:left="0" w:right="20"/>
+        <w:jc w:val="both"/>
+        <w:rPr>
+          <w:color w:themeColor="text1" w:val="000000"/>
+          <w:spacing w:val="-6"/>
+          <w:w w:val="110"/>
+          <w:sz w:val="20"/>
+          <w:szCs w:val="20"/>
+          <w:lang w:val="en-US"/>
+        </w:rPr>
+      </w:pPr>
+      <w:r>
+        <w:rPr>
+          <w:sz w:val="20"/>
+          <w:szCs w:val="20"/>
+          <w:lang w:val="en-US"/>
+        </w:rPr>
+        <w:t>Wrote the frontend for our rewards platform from scratch and chose a Nextjs, Tailwind, shadcn, wagmi, tanstack/query tech stack.</w:t>
+      </w:r>
+    </w:p>
+    <w:p>
+      <w:pPr>
+        <w:pStyle w:val="ListParagraph"/>
+        <w:numPr>
+          <w:ilvl w:val="0"/>
+          <w:numId w:val="1"/>
+        </w:numPr>
+        <w:tabs>
+          <w:tab w:val="clear" w:pos="720"/>
+          <w:tab w:val="decimal" w:pos="432" w:leader="none"/>
+          <w:tab w:val="right" w:pos="10632" w:leader="none"/>
+        </w:tabs>
+        <w:spacing w:lineRule="auto" w:line="396"/>
+        <w:ind w:hanging="142" w:left="0" w:right="20"/>
+        <w:jc w:val="both"/>
+        <w:rPr>
+          <w:color w:themeColor="text1" w:val="000000"/>
+          <w:spacing w:val="-6"/>
+          <w:w w:val="110"/>
+          <w:sz w:val="20"/>
+          <w:szCs w:val="20"/>
+          <w:lang w:val="en-US"/>
+        </w:rPr>
+      </w:pPr>
+      <w:r>
+        <w:rPr>
+          <w:sz w:val="20"/>
+          <w:szCs w:val="20"/>
+          <w:lang w:val="en-US"/>
+        </w:rPr>
+        <w:t>Wrote, reviewed and deployed solidity smart contracts for staking, governance and vesting functionalities.</w:t>
+      </w:r>
+    </w:p>
+    <w:p>
+      <w:pPr>
+        <w:pStyle w:val="ListParagraph"/>
+        <w:numPr>
+          <w:ilvl w:val="0"/>
+          <w:numId w:val="1"/>
+        </w:numPr>
+        <w:tabs>
+          <w:tab w:val="clear" w:pos="720"/>
+          <w:tab w:val="decimal" w:pos="432" w:leader="none"/>
+          <w:tab w:val="right" w:pos="10632" w:leader="none"/>
+        </w:tabs>
+        <w:spacing w:lineRule="auto" w:line="396"/>
+        <w:ind w:hanging="142" w:left="0" w:right="20"/>
+        <w:jc w:val="both"/>
+        <w:rPr>
+          <w:color w:themeColor="text1" w:val="000000"/>
+          <w:spacing w:val="-6"/>
+          <w:w w:val="110"/>
+          <w:sz w:val="20"/>
+          <w:szCs w:val="20"/>
+          <w:lang w:val="en-US"/>
+        </w:rPr>
+      </w:pPr>
+      <w:r>
+        <w:rPr>
+          <w:sz w:val="20"/>
+          <w:szCs w:val="20"/>
+          <w:lang w:val="en-US"/>
+        </w:rPr>
+        <w:t>Identified bottlenecks that could be solved with advanced blockchain indexing tools such as TheGraph, Dune.com, Goldsky and Subsquid and eventually decided on the latter.</w:t>
+      </w:r>
+    </w:p>
+    <w:p>
+      <w:pPr>
+        <w:pStyle w:val="ListParagraph"/>
+        <w:numPr>
+          <w:ilvl w:val="0"/>
+          <w:numId w:val="1"/>
+        </w:numPr>
+        <w:tabs>
+          <w:tab w:val="clear" w:pos="720"/>
+          <w:tab w:val="decimal" w:pos="432" w:leader="none"/>
+          <w:tab w:val="right" w:pos="10632" w:leader="none"/>
+        </w:tabs>
+        <w:spacing w:lineRule="auto" w:line="396"/>
+        <w:ind w:hanging="142" w:left="0" w:right="20"/>
+        <w:jc w:val="both"/>
+        <w:rPr>
+          <w:color w:themeColor="text1" w:val="000000"/>
+          <w:spacing w:val="-6"/>
+          <w:w w:val="110"/>
+          <w:sz w:val="20"/>
+          <w:szCs w:val="20"/>
+          <w:lang w:val="en-US"/>
+        </w:rPr>
+      </w:pPr>
+      <w:r>
+        <w:rPr>
+          <w:sz w:val="20"/>
+          <w:szCs w:val="20"/>
+          <w:lang w:val="en-US"/>
+        </w:rPr>
+        <w:t>Integrated these contracts using to the frontend viem, wagmi, dynamic.xyz</w:t>
+      </w:r>
+    </w:p>
+    <w:p>
+      <w:pPr>
+        <w:pStyle w:val="ListParagraph"/>
+        <w:numPr>
+          <w:ilvl w:val="0"/>
+          <w:numId w:val="0"/>
+        </w:numPr>
+        <w:tabs>
+          <w:tab w:val="clear" w:pos="720"/>
+          <w:tab w:val="decimal" w:pos="432" w:leader="none"/>
+          <w:tab w:val="right" w:pos="10632" w:leader="none"/>
+        </w:tabs>
+        <w:spacing w:lineRule="auto" w:line="396"/>
+        <w:ind w:hanging="0" w:left="0" w:right="20"/>
+        <w:jc w:val="both"/>
+        <w:rPr>
+          <w:color w:themeColor="text1" w:val="000000"/>
+          <w:spacing w:val="-6"/>
+          <w:w w:val="110"/>
+          <w:sz w:val="20"/>
+          <w:szCs w:val="20"/>
+          <w:lang w:val="en-US"/>
+        </w:rPr>
+      </w:pPr>
+      <w:r>
+        <w:rPr/>
+      </w:r>
+    </w:p>
+    <w:p>
+      <w:pPr>
+        <w:pStyle w:val="ListParagraph"/>
+        <w:numPr>
+          <w:ilvl w:val="0"/>
+          <w:numId w:val="0"/>
+        </w:numPr>
+        <w:tabs>
+          <w:tab w:val="clear" w:pos="720"/>
+          <w:tab w:val="decimal" w:pos="432" w:leader="none"/>
+          <w:tab w:val="right" w:pos="10632" w:leader="none"/>
+        </w:tabs>
+        <w:spacing w:lineRule="auto" w:line="396"/>
+        <w:ind w:hanging="0" w:left="0" w:right="20"/>
+        <w:jc w:val="both"/>
+        <w:rPr>
+          <w:color w:themeColor="text1" w:val="000000"/>
+          <w:spacing w:val="-6"/>
+          <w:w w:val="110"/>
+          <w:sz w:val="20"/>
+          <w:szCs w:val="20"/>
+          <w:lang w:val="en-US"/>
+        </w:rPr>
+      </w:pPr>
+      <w:r>
+        <w:rPr>
+          <w:color w:themeColor="text1" w:val="000000"/>
+          <w:spacing w:val="-6"/>
+          <w:w w:val="110"/>
+          <w:sz w:val="20"/>
+          <w:szCs w:val="20"/>
+          <w:lang w:val="en-US"/>
+        </w:rPr>
+      </w:r>
+    </w:p>
+    <w:p>
+      <w:pPr>
+        <w:pStyle w:val="Normal"/>
+        <w:tabs>
+          <w:tab w:val="clear" w:pos="720"/>
+          <w:tab w:val="right" w:pos="10632" w:leader="none"/>
+        </w:tabs>
+        <w:spacing w:lineRule="auto" w:line="396"/>
+        <w:ind w:hanging="0"/>
+        <w:rPr>
+          <w:b/>
+          <w:color w:themeColor="text1" w:val="000000"/>
+          <w:spacing w:val="-4"/>
+          <w:w w:val="105"/>
+          <w:sz w:val="20"/>
+          <w:szCs w:val="20"/>
+          <w:lang w:val="en-US"/>
+        </w:rPr>
+      </w:pPr>
+      <w:r>
+        <w:rPr>
+          <w:b/>
+          <w:bCs/>
+          <w:color w:themeColor="text1" w:val="000000"/>
+          <w:spacing w:val="-4"/>
+          <w:w w:val="110"/>
+          <w:sz w:val="20"/>
+          <w:szCs w:val="20"/>
+          <w:lang w:val="en-US"/>
+        </w:rPr>
+        <w:t>Metana</w:t>
+      </w:r>
+      <w:r>
+        <w:rPr>
+          <w:color w:themeColor="text1" w:val="000000"/>
+          <w:spacing w:val="-4"/>
+          <w:w w:val="110"/>
+          <w:sz w:val="20"/>
+          <w:szCs w:val="20"/>
+          <w:lang w:val="en-US"/>
+        </w:rPr>
+        <w:tab/>
+      </w:r>
+      <w:r>
+        <w:rPr>
+          <w:b/>
+          <w:color w:themeColor="text1" w:val="000000"/>
+          <w:w w:val="105"/>
+          <w:sz w:val="20"/>
+          <w:szCs w:val="20"/>
+          <w:lang w:val="en-US"/>
+        </w:rPr>
+        <w:t>Remote</w:t>
+      </w:r>
+    </w:p>
+    <w:p>
+      <w:pPr>
+        <w:pStyle w:val="Normal"/>
+        <w:widowControl/>
+        <w:tabs>
+          <w:tab w:val="clear" w:pos="720"/>
+          <w:tab w:val="right" w:pos="10632" w:leader="none"/>
+        </w:tabs>
+        <w:suppressAutoHyphens w:val="true"/>
+        <w:bidi w:val="0"/>
+        <w:spacing w:lineRule="auto" w:line="396" w:before="0" w:after="0"/>
+        <w:ind w:hanging="180" w:left="0" w:right="-449"/>
+        <w:jc w:val="left"/>
+        <w:rPr>
+          <w:bCs/>
+          <w:i/>
+          <w:i/>
+          <w:iCs/>
+          <w:color w:themeColor="text1" w:val="000000"/>
+          <w:w w:val="105"/>
+          <w:sz w:val="20"/>
+          <w:szCs w:val="20"/>
+          <w:lang w:val="en-US"/>
+        </w:rPr>
+      </w:pPr>
+      <w:r>
+        <w:rPr>
+          <w:color w:themeColor="text1" w:val="000000"/>
+          <w:spacing w:val="-6"/>
+          <w:w w:val="105"/>
+          <w:sz w:val="20"/>
+          <w:szCs w:val="20"/>
+          <w:u w:val="single"/>
+          <w:lang w:val="en-US"/>
+        </w:rPr>
+        <w:t>Solidity Contract Development Bootcamp Student</w:t>
+      </w:r>
+      <w:r>
+        <w:rPr>
+          <w:color w:themeColor="text1" w:val="000000"/>
+          <w:spacing w:val="-6"/>
+          <w:w w:val="105"/>
+          <w:sz w:val="20"/>
+          <w:szCs w:val="20"/>
+          <w:lang w:val="en-US"/>
+        </w:rPr>
+        <w:tab/>
+        <w:t>Dec 2023 –</w:t>
+      </w:r>
+      <w:r>
+        <w:rPr>
+          <w:color w:themeColor="text1" w:val="000000"/>
+          <w:spacing w:val="-4"/>
+          <w:w w:val="110"/>
+          <w:sz w:val="20"/>
+          <w:szCs w:val="20"/>
+          <w:u w:val="single"/>
+          <w:lang w:val="en-US"/>
+        </w:rPr>
+        <w:t xml:space="preserve"> </w:t>
+      </w:r>
+      <w:r>
+        <w:rPr>
+          <w:bCs/>
+          <w:i/>
+          <w:iCs/>
+          <w:color w:themeColor="text1" w:val="000000"/>
+          <w:spacing w:val="-4"/>
+          <w:w w:val="105"/>
+          <w:sz w:val="20"/>
+          <w:szCs w:val="20"/>
+          <w:u w:val="single"/>
+          <w:lang w:val="en-US"/>
+        </w:rPr>
+        <w:t>Mar 2024</w:t>
+      </w:r>
+    </w:p>
+    <w:p>
+      <w:pPr>
+        <w:pStyle w:val="ListParagraph"/>
+        <w:numPr>
+          <w:ilvl w:val="0"/>
+          <w:numId w:val="1"/>
+        </w:numPr>
+        <w:tabs>
+          <w:tab w:val="clear" w:pos="720"/>
+          <w:tab w:val="decimal" w:pos="432" w:leader="none"/>
+          <w:tab w:val="right" w:pos="10632" w:leader="none"/>
+        </w:tabs>
+        <w:spacing w:lineRule="auto" w:line="396"/>
+        <w:ind w:hanging="142" w:left="0" w:right="20"/>
+        <w:jc w:val="both"/>
+        <w:rPr>
+          <w:color w:themeColor="text1" w:val="000000"/>
           <w:spacing w:val="-6"/>
           <w:w w:val="110"/>
           <w:sz w:val="20"/>
@@ -1029,7 +1360,7 @@
       <w:hyperlink r:id="rId4">
         <w:r>
           <w:rPr>
-            <w:rStyle w:val="InternetLink"/>
+            <w:rStyle w:val="Hyperlink"/>
             <w:sz w:val="20"/>
             <w:szCs w:val="20"/>
             <w:lang w:val="en-US"/>
@@ -1051,10 +1382,10 @@
           <w:tab w:val="right" w:pos="10632" w:leader="none"/>
         </w:tabs>
         <w:spacing w:lineRule="auto" w:line="396"/>
-        <w:ind w:left="0" w:right="20" w:hanging="142"/>
+        <w:ind w:hanging="142" w:left="0" w:right="20"/>
         <w:jc w:val="both"/>
         <w:rPr>
-          <w:color w:val="000000" w:themeColor="text1"/>
+          <w:color w:themeColor="text1" w:val="000000"/>
           <w:spacing w:val="-6"/>
           <w:w w:val="110"/>
           <w:sz w:val="20"/>
@@ -1084,48 +1415,24 @@
           <w:tab w:val="right" w:pos="10632" w:leader="none"/>
         </w:tabs>
         <w:spacing w:lineRule="auto" w:line="396"/>
-        <w:ind w:left="0" w:right="20" w:hanging="142"/>
+        <w:ind w:hanging="142" w:left="0" w:right="20"/>
         <w:jc w:val="both"/>
         <w:rPr>
-          <w:color w:val="000000" w:themeColor="text1"/>
-          <w:spacing w:val="-6"/>
-          <w:w w:val="110"/>
-          <w:sz w:val="20"/>
-          <w:szCs w:val="20"/>
-          <w:lang w:val="en-US"/>
-        </w:rPr>
-      </w:pPr>
-      <w:r>
-        <w:rPr>
-          <w:sz w:val="20"/>
-          <w:szCs w:val="20"/>
-          <w:lang w:val="en-US"/>
-        </w:rPr>
-        <w:t>Developed proficiency in smart contract development tools and practices such as Hardhat, ethers.js, Metamask integration, unit and mutation testing, static analysis, and buil</w:t>
-      </w:r>
-      <w:r>
-        <w:rPr>
-          <w:sz w:val="20"/>
-          <w:szCs w:val="20"/>
-          <w:lang w:val="en-US"/>
-        </w:rPr>
-        <w:t>ding</w:t>
-      </w:r>
-      <w:r>
-        <w:rPr>
-          <w:sz w:val="20"/>
-          <w:szCs w:val="20"/>
-          <w:lang w:val="en-US"/>
-        </w:rPr>
-        <w:t xml:space="preserve"> front-end dApp</w:t>
-      </w:r>
-      <w:r>
-        <w:rPr>
-          <w:sz w:val="20"/>
-          <w:szCs w:val="20"/>
-          <w:lang w:val="en-US"/>
-        </w:rPr>
-        <w:t>s</w:t>
+          <w:color w:themeColor="text1" w:val="000000"/>
+          <w:spacing w:val="-6"/>
+          <w:w w:val="110"/>
+          <w:sz w:val="20"/>
+          <w:szCs w:val="20"/>
+          <w:lang w:val="en-US"/>
+        </w:rPr>
+      </w:pPr>
+      <w:r>
+        <w:rPr>
+          <w:sz w:val="20"/>
+          <w:szCs w:val="20"/>
+          <w:lang w:val="en-US"/>
+        </w:rPr>
+        <w:t>Developed proficiency in smart contract development tools and practices such as Hardhat, ethers.js, Metamask integration, unit and mutation testing, static analysis, and building front-end dApps</w:t>
       </w:r>
     </w:p>
     <w:p>
@@ -1141,40 +1448,24 @@
           <w:tab w:val="right" w:pos="10632" w:leader="none"/>
         </w:tabs>
         <w:spacing w:lineRule="auto" w:line="396"/>
-        <w:ind w:left="0" w:right="20" w:hanging="142"/>
+        <w:ind w:hanging="142" w:left="0" w:right="20"/>
         <w:jc w:val="both"/>
         <w:rPr>
-          <w:color w:val="000000" w:themeColor="text1"/>
-          <w:spacing w:val="-6"/>
-          <w:w w:val="110"/>
-          <w:sz w:val="20"/>
-          <w:szCs w:val="20"/>
-          <w:lang w:val="en-US"/>
-        </w:rPr>
-      </w:pPr>
-      <w:r>
-        <w:rPr>
-          <w:sz w:val="20"/>
-          <w:szCs w:val="20"/>
-          <w:lang w:val="en-US"/>
-        </w:rPr>
-        <w:t xml:space="preserve">Mastered security practices and vulnerability identification through extensive hacking exercises focusing on </w:t>
-      </w:r>
-      <w:r>
-        <w:rPr>
-          <w:sz w:val="20"/>
-          <w:szCs w:val="20"/>
-          <w:lang w:val="en-US"/>
-        </w:rPr>
-        <w:t>all forms of</w:t>
-      </w:r>
-      <w:r>
-        <w:rPr>
-          <w:sz w:val="20"/>
-          <w:szCs w:val="20"/>
-          <w:lang w:val="en-US"/>
-        </w:rPr>
-        <w:t xml:space="preserve"> re-entrancy, insecure randomness, bad access control, and other common vulnerabilities within smart contracts. </w:t>
+          <w:color w:themeColor="text1" w:val="000000"/>
+          <w:spacing w:val="-6"/>
+          <w:w w:val="110"/>
+          <w:sz w:val="20"/>
+          <w:szCs w:val="20"/>
+          <w:lang w:val="en-US"/>
+        </w:rPr>
+      </w:pPr>
+      <w:r>
+        <w:rPr>
+          <w:sz w:val="20"/>
+          <w:szCs w:val="20"/>
+          <w:lang w:val="en-US"/>
+        </w:rPr>
+        <w:t xml:space="preserve">Mastered security practices and vulnerability identification through extensive hacking exercises focusing on all forms of re-entrancy, insecure randomness, bad access control, and other common vulnerabilities within smart contracts. </w:t>
       </w:r>
     </w:p>
     <w:p>
@@ -1190,10 +1481,10 @@
           <w:tab w:val="right" w:pos="10632" w:leader="none"/>
         </w:tabs>
         <w:spacing w:lineRule="auto" w:line="396"/>
-        <w:ind w:left="0" w:right="20" w:hanging="142"/>
+        <w:ind w:hanging="142" w:left="0" w:right="20"/>
         <w:jc w:val="both"/>
         <w:rPr>
-          <w:color w:val="000000" w:themeColor="text1"/>
+          <w:color w:themeColor="text1" w:val="000000"/>
           <w:spacing w:val="-6"/>
           <w:w w:val="110"/>
           <w:sz w:val="20"/>
@@ -1223,10 +1514,10 @@
           <w:tab w:val="right" w:pos="10632" w:leader="none"/>
         </w:tabs>
         <w:spacing w:lineRule="auto" w:line="396"/>
-        <w:ind w:left="0" w:right="20" w:hanging="142"/>
+        <w:ind w:hanging="142" w:left="0" w:right="20"/>
         <w:jc w:val="both"/>
         <w:rPr>
-          <w:color w:val="000000" w:themeColor="text1"/>
+          <w:color w:themeColor="text1" w:val="000000"/>
           <w:spacing w:val="-6"/>
           <w:w w:val="110"/>
           <w:sz w:val="20"/>
@@ -1256,19 +1547,26 @@
           <w:tab w:val="right" w:pos="10632" w:leader="none"/>
         </w:tabs>
         <w:spacing w:lineRule="auto" w:line="396"/>
-        <w:ind w:left="0" w:right="20" w:hanging="0"/>
+        <w:ind w:hanging="0" w:left="0" w:right="20"/>
         <w:jc w:val="both"/>
         <w:rPr>
-          <w:color w:val="000000" w:themeColor="text1"/>
-          <w:spacing w:val="-6"/>
-          <w:w w:val="110"/>
-          <w:sz w:val="20"/>
-          <w:szCs w:val="20"/>
-          <w:lang w:val="en-US"/>
-        </w:rPr>
-      </w:pPr>
-      <w:r>
-        <w:rPr/>
+          <w:color w:themeColor="text1" w:val="000000"/>
+          <w:spacing w:val="-6"/>
+          <w:w w:val="110"/>
+          <w:sz w:val="20"/>
+          <w:szCs w:val="20"/>
+          <w:lang w:val="en-US"/>
+        </w:rPr>
+      </w:pPr>
+      <w:r>
+        <w:rPr>
+          <w:color w:themeColor="text1" w:val="000000"/>
+          <w:spacing w:val="-6"/>
+          <w:w w:val="110"/>
+          <w:sz w:val="20"/>
+          <w:szCs w:val="20"/>
+          <w:lang w:val="en-US"/>
+        </w:rPr>
       </w:r>
     </w:p>
     <w:p>
@@ -1282,8 +1580,7 @@
         <w:ind w:hanging="0"/>
         <w:rPr>
           <w:b/>
-          <w:b/>
-          <w:color w:val="000000" w:themeColor="text1"/>
+          <w:color w:themeColor="text1" w:val="000000"/>
           <w:spacing w:val="-4"/>
           <w:w w:val="105"/>
           <w:sz w:val="20"/>
@@ -1303,7 +1600,7 @@
       </w:r>
       <w:r>
         <w:rPr>
-          <w:color w:val="000000" w:themeColor="text1"/>
+          <w:color w:themeColor="text1" w:val="000000"/>
           <w:spacing w:val="-4"/>
           <w:w w:val="110"/>
           <w:sz w:val="20"/>
@@ -1315,7 +1612,7 @@
       <w:r>
         <w:rPr>
           <w:b/>
-          <w:color w:val="000000" w:themeColor="text1"/>
+          <w:color w:themeColor="text1" w:val="000000"/>
           <w:w w:val="105"/>
           <w:sz w:val="20"/>
           <w:szCs w:val="20"/>
@@ -1338,7 +1635,7 @@
           <w:i/>
           <w:i/>
           <w:iCs/>
-          <w:color w:val="000000" w:themeColor="text1"/>
+          <w:color w:themeColor="text1" w:val="000000"/>
           <w:w w:val="105"/>
           <w:sz w:val="20"/>
           <w:szCs w:val="20"/>
@@ -1356,7 +1653,7 @@
       </w:r>
       <w:r>
         <w:rPr>
-          <w:color w:val="000000" w:themeColor="text1"/>
+          <w:color w:themeColor="text1" w:val="000000"/>
           <w:spacing w:val="-6"/>
           <w:w w:val="105"/>
           <w:sz w:val="20"/>
@@ -1367,7 +1664,7 @@
       </w:r>
       <w:r>
         <w:rPr>
-          <w:color w:val="000000" w:themeColor="text1"/>
+          <w:color w:themeColor="text1" w:val="000000"/>
           <w:spacing w:val="-4"/>
           <w:w w:val="110"/>
           <w:sz w:val="20"/>
@@ -1391,10 +1688,10 @@
           <w:tab w:val="right" w:pos="10632" w:leader="none"/>
         </w:tabs>
         <w:spacing w:lineRule="auto" w:line="396"/>
-        <w:ind w:left="0" w:right="20" w:hanging="142"/>
+        <w:ind w:hanging="142" w:left="0" w:right="20"/>
         <w:jc w:val="both"/>
         <w:rPr>
-          <w:color w:val="000000" w:themeColor="text1"/>
+          <w:color w:themeColor="text1" w:val="000000"/>
           <w:spacing w:val="-6"/>
           <w:w w:val="110"/>
           <w:sz w:val="20"/>
@@ -1424,10 +1721,10 @@
           <w:tab w:val="right" w:pos="10632" w:leader="none"/>
         </w:tabs>
         <w:spacing w:lineRule="auto" w:line="396"/>
-        <w:ind w:left="0" w:right="20" w:hanging="142"/>
+        <w:ind w:hanging="142" w:left="0" w:right="20"/>
         <w:jc w:val="both"/>
         <w:rPr>
-          <w:color w:val="000000" w:themeColor="text1"/>
+          <w:color w:themeColor="text1" w:val="000000"/>
           <w:spacing w:val="-6"/>
           <w:w w:val="110"/>
           <w:sz w:val="20"/>
@@ -1457,10 +1754,10 @@
           <w:tab w:val="right" w:pos="10632" w:leader="none"/>
         </w:tabs>
         <w:spacing w:lineRule="auto" w:line="396"/>
-        <w:ind w:left="0" w:right="20" w:hanging="142"/>
+        <w:ind w:hanging="142" w:left="0" w:right="20"/>
         <w:jc w:val="both"/>
         <w:rPr>
-          <w:color w:val="000000" w:themeColor="text1"/>
+          <w:color w:themeColor="text1" w:val="000000"/>
           <w:spacing w:val="-6"/>
           <w:w w:val="110"/>
           <w:sz w:val="20"/>
@@ -1479,7 +1776,7 @@
       <w:hyperlink r:id="rId5">
         <w:r>
           <w:rPr>
-            <w:rStyle w:val="InternetLink"/>
+            <w:rStyle w:val="Hyperlink"/>
             <w:sz w:val="20"/>
             <w:szCs w:val="20"/>
             <w:lang w:val="en-US"/>
@@ -1501,10 +1798,10 @@
           <w:tab w:val="right" w:pos="10632" w:leader="none"/>
         </w:tabs>
         <w:spacing w:lineRule="auto" w:line="396"/>
-        <w:ind w:left="0" w:right="20" w:hanging="142"/>
+        <w:ind w:hanging="142" w:left="0" w:right="20"/>
         <w:jc w:val="both"/>
         <w:rPr>
-          <w:color w:val="000000" w:themeColor="text1"/>
+          <w:color w:themeColor="text1" w:val="000000"/>
           <w:spacing w:val="-6"/>
           <w:w w:val="110"/>
           <w:sz w:val="20"/>
@@ -1534,10 +1831,10 @@
           <w:tab w:val="right" w:pos="10632" w:leader="none"/>
         </w:tabs>
         <w:spacing w:lineRule="auto" w:line="396"/>
-        <w:ind w:left="0" w:right="20" w:hanging="142"/>
+        <w:ind w:hanging="142" w:left="0" w:right="20"/>
         <w:jc w:val="both"/>
         <w:rPr>
-          <w:color w:val="000000" w:themeColor="text1"/>
+          <w:color w:themeColor="text1" w:val="000000"/>
           <w:spacing w:val="-6"/>
           <w:w w:val="110"/>
           <w:sz w:val="20"/>
@@ -1573,7 +1870,7 @@
       <w:hyperlink r:id="rId6">
         <w:r>
           <w:rPr>
-            <w:rStyle w:val="InternetLink"/>
+            <w:rStyle w:val="Hyperlink"/>
             <w:sz w:val="20"/>
             <w:szCs w:val="20"/>
             <w:lang w:val="en-US"/>
@@ -1595,10 +1892,10 @@
           <w:tab w:val="right" w:pos="10632" w:leader="none"/>
         </w:tabs>
         <w:spacing w:lineRule="auto" w:line="396"/>
-        <w:ind w:left="0" w:right="20" w:hanging="142"/>
+        <w:ind w:hanging="142" w:left="0" w:right="20"/>
         <w:jc w:val="both"/>
         <w:rPr>
-          <w:color w:val="000000" w:themeColor="text1"/>
+          <w:color w:themeColor="text1" w:val="000000"/>
           <w:spacing w:val="-6"/>
           <w:w w:val="110"/>
           <w:sz w:val="20"/>
@@ -1634,7 +1931,7 @@
       <w:hyperlink r:id="rId7">
         <w:r>
           <w:rPr>
-            <w:rStyle w:val="InternetLink"/>
+            <w:rStyle w:val="Hyperlink"/>
             <w:sz w:val="20"/>
             <w:szCs w:val="20"/>
             <w:lang w:val="en-US"/>
@@ -1677,8 +1974,7 @@
         <w:ind w:hanging="142"/>
         <w:rPr>
           <w:b/>
-          <w:b/>
-          <w:color w:val="000000" w:themeColor="text1"/>
+          <w:color w:themeColor="text1" w:val="000000"/>
           <w:spacing w:val="-4"/>
           <w:w w:val="105"/>
           <w:sz w:val="20"/>
@@ -1698,7 +1994,7 @@
       </w:r>
       <w:r>
         <w:rPr>
-          <w:color w:val="000000" w:themeColor="text1"/>
+          <w:color w:themeColor="text1" w:val="000000"/>
           <w:spacing w:val="-4"/>
           <w:w w:val="110"/>
           <w:sz w:val="20"/>
@@ -1710,7 +2006,7 @@
       <w:r>
         <w:rPr>
           <w:b/>
-          <w:color w:val="000000" w:themeColor="text1"/>
+          <w:color w:themeColor="text1" w:val="000000"/>
           <w:w w:val="105"/>
           <w:sz w:val="20"/>
           <w:szCs w:val="20"/>
@@ -1733,7 +2029,7 @@
           <w:i/>
           <w:i/>
           <w:iCs/>
-          <w:color w:val="000000" w:themeColor="text1"/>
+          <w:color w:themeColor="text1" w:val="000000"/>
           <w:w w:val="105"/>
           <w:sz w:val="20"/>
           <w:szCs w:val="20"/>
@@ -1751,7 +2047,7 @@
       </w:r>
       <w:r>
         <w:rPr>
-          <w:color w:val="000000" w:themeColor="text1"/>
+          <w:color w:themeColor="text1" w:val="000000"/>
           <w:spacing w:val="-6"/>
           <w:w w:val="105"/>
           <w:sz w:val="20"/>
@@ -1762,7 +2058,7 @@
       </w:r>
       <w:r>
         <w:rPr>
-          <w:color w:val="000000" w:themeColor="text1"/>
+          <w:color w:themeColor="text1" w:val="000000"/>
           <w:spacing w:val="-4"/>
           <w:w w:val="110"/>
           <w:sz w:val="20"/>
@@ -1786,10 +2082,10 @@
           <w:tab w:val="right" w:pos="10632" w:leader="none"/>
         </w:tabs>
         <w:spacing w:lineRule="auto" w:line="396"/>
-        <w:ind w:left="0" w:right="20" w:hanging="142"/>
+        <w:ind w:hanging="142" w:left="0" w:right="20"/>
         <w:jc w:val="both"/>
         <w:rPr>
-          <w:color w:val="000000" w:themeColor="text1"/>
+          <w:color w:themeColor="text1" w:val="000000"/>
           <w:spacing w:val="-6"/>
           <w:w w:val="110"/>
           <w:sz w:val="20"/>
@@ -1836,10 +2132,10 @@
           <w:tab w:val="right" w:pos="10632" w:leader="none"/>
         </w:tabs>
         <w:spacing w:lineRule="auto" w:line="396"/>
-        <w:ind w:left="0" w:right="20" w:hanging="142"/>
+        <w:ind w:hanging="142" w:left="0" w:right="20"/>
         <w:jc w:val="both"/>
         <w:rPr>
-          <w:color w:val="000000" w:themeColor="text1"/>
+          <w:color w:themeColor="text1" w:val="000000"/>
           <w:spacing w:val="-6"/>
           <w:w w:val="110"/>
           <w:sz w:val="20"/>
@@ -1869,10 +2165,10 @@
           <w:tab w:val="right" w:pos="10632" w:leader="none"/>
         </w:tabs>
         <w:spacing w:lineRule="auto" w:line="396"/>
-        <w:ind w:left="0" w:right="20" w:hanging="142"/>
+        <w:ind w:hanging="142" w:left="0" w:right="20"/>
         <w:jc w:val="both"/>
         <w:rPr>
-          <w:color w:val="000000" w:themeColor="text1"/>
+          <w:color w:themeColor="text1" w:val="000000"/>
           <w:spacing w:val="-6"/>
           <w:w w:val="110"/>
           <w:sz w:val="20"/>
@@ -1898,9 +2194,9 @@
           <w:tab w:val="right" w:pos="10632" w:leader="none"/>
         </w:tabs>
         <w:spacing w:lineRule="auto" w:line="396"/>
-        <w:ind w:right="432" w:hanging="142"/>
-        <w:rPr>
-          <w:color w:val="000000" w:themeColor="text1"/>
+        <w:ind w:hanging="142" w:right="432"/>
+        <w:rPr>
+          <w:color w:themeColor="text1" w:val="000000"/>
           <w:spacing w:val="-6"/>
           <w:w w:val="110"/>
           <w:sz w:val="20"/>
@@ -1911,7 +2207,7 @@
       </w:pPr>
       <w:r>
         <w:rPr>
-          <w:color w:val="000000" w:themeColor="text1"/>
+          <w:color w:themeColor="text1" w:val="000000"/>
           <w:spacing w:val="-6"/>
           <w:w w:val="110"/>
           <w:sz w:val="20"/>
@@ -1932,8 +2228,7 @@
         <w:ind w:hanging="142"/>
         <w:rPr>
           <w:b/>
-          <w:b/>
-          <w:color w:val="000000" w:themeColor="text1"/>
+          <w:color w:themeColor="text1" w:val="000000"/>
           <w:spacing w:val="-4"/>
           <w:w w:val="105"/>
           <w:sz w:val="20"/>
@@ -1953,7 +2248,7 @@
       </w:r>
       <w:r>
         <w:rPr>
-          <w:color w:val="000000" w:themeColor="text1"/>
+          <w:color w:themeColor="text1" w:val="000000"/>
           <w:spacing w:val="-4"/>
           <w:w w:val="110"/>
           <w:sz w:val="20"/>
@@ -1965,7 +2260,7 @@
       <w:r>
         <w:rPr>
           <w:b/>
-          <w:color w:val="000000" w:themeColor="text1"/>
+          <w:color w:themeColor="text1" w:val="000000"/>
           <w:w w:val="105"/>
           <w:sz w:val="20"/>
           <w:szCs w:val="20"/>
@@ -1988,7 +2283,7 @@
           <w:i/>
           <w:i/>
           <w:iCs/>
-          <w:color w:val="000000" w:themeColor="text1"/>
+          <w:color w:themeColor="text1" w:val="000000"/>
           <w:w w:val="105"/>
           <w:sz w:val="20"/>
           <w:szCs w:val="20"/>
@@ -2006,7 +2301,7 @@
       </w:r>
       <w:r>
         <w:rPr>
-          <w:color w:val="000000" w:themeColor="text1"/>
+          <w:color w:themeColor="text1" w:val="000000"/>
           <w:spacing w:val="-6"/>
           <w:w w:val="105"/>
           <w:sz w:val="20"/>
@@ -2017,7 +2312,7 @@
       </w:r>
       <w:r>
         <w:rPr>
-          <w:color w:val="000000" w:themeColor="text1"/>
+          <w:color w:themeColor="text1" w:val="000000"/>
           <w:spacing w:val="-4"/>
           <w:w w:val="110"/>
           <w:sz w:val="20"/>
@@ -2041,10 +2336,10 @@
           <w:tab w:val="right" w:pos="10632" w:leader="none"/>
         </w:tabs>
         <w:spacing w:lineRule="auto" w:line="396"/>
-        <w:ind w:left="0" w:right="20" w:hanging="142"/>
+        <w:ind w:hanging="142" w:left="0" w:right="20"/>
         <w:jc w:val="both"/>
         <w:rPr>
-          <w:color w:val="000000" w:themeColor="text1"/>
+          <w:color w:themeColor="text1" w:val="000000"/>
           <w:spacing w:val="-6"/>
           <w:w w:val="110"/>
           <w:sz w:val="20"/>
@@ -2091,10 +2386,10 @@
           <w:tab w:val="right" w:pos="10632" w:leader="none"/>
         </w:tabs>
         <w:spacing w:lineRule="auto" w:line="396"/>
-        <w:ind w:left="0" w:right="20" w:hanging="142"/>
+        <w:ind w:hanging="142" w:left="0" w:right="20"/>
         <w:jc w:val="both"/>
         <w:rPr>
-          <w:color w:val="000000" w:themeColor="text1"/>
+          <w:color w:themeColor="text1" w:val="000000"/>
           <w:spacing w:val="-6"/>
           <w:w w:val="110"/>
           <w:sz w:val="20"/>
@@ -2141,10 +2436,10 @@
           <w:tab w:val="right" w:pos="10632" w:leader="none"/>
         </w:tabs>
         <w:spacing w:lineRule="auto" w:line="396"/>
-        <w:ind w:left="0" w:right="20" w:hanging="142"/>
+        <w:ind w:hanging="142" w:left="0" w:right="20"/>
         <w:jc w:val="both"/>
         <w:rPr>
-          <w:color w:val="000000" w:themeColor="text1"/>
+          <w:color w:themeColor="text1" w:val="000000"/>
           <w:spacing w:val="-6"/>
           <w:w w:val="110"/>
           <w:sz w:val="20"/>
@@ -2191,10 +2486,10 @@
           <w:tab w:val="right" w:pos="10632" w:leader="none"/>
         </w:tabs>
         <w:spacing w:lineRule="auto" w:line="396"/>
-        <w:ind w:left="0" w:right="20" w:hanging="142"/>
+        <w:ind w:hanging="142" w:left="0" w:right="20"/>
         <w:jc w:val="both"/>
         <w:rPr>
-          <w:color w:val="000000" w:themeColor="text1"/>
+          <w:color w:themeColor="text1" w:val="000000"/>
           <w:spacing w:val="-6"/>
           <w:w w:val="110"/>
           <w:sz w:val="20"/>
@@ -2237,19 +2532,19 @@
           <w:tab w:val="right" w:pos="10632" w:leader="none"/>
         </w:tabs>
         <w:spacing w:lineRule="auto" w:line="396"/>
-        <w:ind w:left="0" w:right="141" w:hanging="0"/>
-        <w:rPr>
-          <w:color w:val="000000" w:themeColor="text1"/>
-          <w:spacing w:val="-6"/>
-          <w:w w:val="110"/>
-          <w:sz w:val="20"/>
-          <w:szCs w:val="20"/>
-          <w:lang w:val="en-US"/>
-        </w:rPr>
-      </w:pPr>
-      <w:r>
-        <w:rPr>
-          <w:color w:val="000000" w:themeColor="text1"/>
+        <w:ind w:hanging="0" w:left="0" w:right="141"/>
+        <w:rPr>
+          <w:color w:themeColor="text1" w:val="000000"/>
+          <w:spacing w:val="-6"/>
+          <w:w w:val="110"/>
+          <w:sz w:val="20"/>
+          <w:szCs w:val="20"/>
+          <w:lang w:val="en-US"/>
+        </w:rPr>
+      </w:pPr>
+      <w:r>
+        <w:rPr>
+          <w:color w:themeColor="text1" w:val="000000"/>
           <w:spacing w:val="-6"/>
           <w:w w:val="110"/>
           <w:sz w:val="20"/>
@@ -2269,8 +2564,7 @@
         <w:ind w:hanging="142"/>
         <w:rPr>
           <w:b/>
-          <w:b/>
-          <w:color w:val="000000" w:themeColor="text1"/>
+          <w:color w:themeColor="text1" w:val="000000"/>
           <w:spacing w:val="-4"/>
           <w:w w:val="105"/>
           <w:sz w:val="20"/>
@@ -2290,7 +2584,7 @@
       </w:r>
       <w:r>
         <w:rPr>
-          <w:color w:val="000000" w:themeColor="text1"/>
+          <w:color w:themeColor="text1" w:val="000000"/>
           <w:spacing w:val="-4"/>
           <w:w w:val="110"/>
           <w:sz w:val="20"/>
@@ -2302,7 +2596,7 @@
       <w:r>
         <w:rPr>
           <w:b/>
-          <w:color w:val="000000" w:themeColor="text1"/>
+          <w:color w:themeColor="text1" w:val="000000"/>
           <w:w w:val="105"/>
           <w:sz w:val="20"/>
           <w:szCs w:val="20"/>
@@ -2325,7 +2619,7 @@
           <w:i/>
           <w:i/>
           <w:iCs/>
-          <w:color w:val="000000" w:themeColor="text1"/>
+          <w:color w:themeColor="text1" w:val="000000"/>
           <w:w w:val="105"/>
           <w:sz w:val="20"/>
           <w:szCs w:val="20"/>
@@ -2343,7 +2637,7 @@
       </w:r>
       <w:r>
         <w:rPr>
-          <w:color w:val="000000" w:themeColor="text1"/>
+          <w:color w:themeColor="text1" w:val="000000"/>
           <w:spacing w:val="-6"/>
           <w:w w:val="105"/>
           <w:sz w:val="20"/>
@@ -2354,7 +2648,7 @@
       </w:r>
       <w:r>
         <w:rPr>
-          <w:color w:val="000000" w:themeColor="text1"/>
+          <w:color w:themeColor="text1" w:val="000000"/>
           <w:spacing w:val="-4"/>
           <w:w w:val="110"/>
           <w:sz w:val="20"/>
@@ -2378,10 +2672,10 @@
           <w:tab w:val="right" w:pos="10632" w:leader="none"/>
         </w:tabs>
         <w:spacing w:lineRule="auto" w:line="396"/>
-        <w:ind w:left="0" w:right="20" w:hanging="142"/>
+        <w:ind w:hanging="142" w:left="0" w:right="20"/>
         <w:jc w:val="both"/>
         <w:rPr>
-          <w:color w:val="000000" w:themeColor="text1"/>
+          <w:color w:themeColor="text1" w:val="000000"/>
           <w:spacing w:val="-6"/>
           <w:w w:val="110"/>
           <w:sz w:val="20"/>
@@ -2424,19 +2718,19 @@
           <w:tab w:val="right" w:pos="10632" w:leader="none"/>
         </w:tabs>
         <w:spacing w:lineRule="auto" w:line="396"/>
-        <w:ind w:right="141" w:hanging="0"/>
-        <w:rPr>
-          <w:color w:val="000000" w:themeColor="text1"/>
-          <w:spacing w:val="-6"/>
-          <w:w w:val="110"/>
-          <w:sz w:val="20"/>
-          <w:szCs w:val="20"/>
-          <w:lang w:val="en-US"/>
-        </w:rPr>
-      </w:pPr>
-      <w:r>
-        <w:rPr>
-          <w:color w:val="000000" w:themeColor="text1"/>
+        <w:ind w:hanging="0" w:right="141"/>
+        <w:rPr>
+          <w:color w:themeColor="text1" w:val="000000"/>
+          <w:spacing w:val="-6"/>
+          <w:w w:val="110"/>
+          <w:sz w:val="20"/>
+          <w:szCs w:val="20"/>
+          <w:lang w:val="en-US"/>
+        </w:rPr>
+      </w:pPr>
+      <w:r>
+        <w:rPr>
+          <w:color w:themeColor="text1" w:val="000000"/>
           <w:spacing w:val="-6"/>
           <w:w w:val="110"/>
           <w:sz w:val="20"/>
@@ -2456,8 +2750,7 @@
         <w:ind w:hanging="142"/>
         <w:rPr>
           <w:b/>
-          <w:b/>
-          <w:color w:val="000000" w:themeColor="text1"/>
+          <w:color w:themeColor="text1" w:val="000000"/>
           <w:spacing w:val="-4"/>
           <w:w w:val="105"/>
           <w:sz w:val="20"/>
@@ -2477,7 +2770,7 @@
       </w:r>
       <w:r>
         <w:rPr>
-          <w:color w:val="000000" w:themeColor="text1"/>
+          <w:color w:themeColor="text1" w:val="000000"/>
           <w:spacing w:val="-4"/>
           <w:w w:val="110"/>
           <w:sz w:val="20"/>
@@ -2489,13 +2782,14 @@
       <w:r>
         <w:rPr>
           <w:b/>
-          <w:color w:val="000000" w:themeColor="text1"/>
-          <w:w w:val="105"/>
-          <w:sz w:val="20"/>
-          <w:szCs w:val="20"/>
-          <w:lang w:val="en-US"/>
-        </w:rPr>
-        <w:t>Urquhart</w:t>
+          <w:color w:themeColor="text1" w:val="000000"/>
+          <w:spacing w:val="-4"/>
+          <w:w w:val="105"/>
+          <w:sz w:val="20"/>
+          <w:szCs w:val="20"/>
+          <w:lang w:val="en-US"/>
+        </w:rPr>
+        <w:t>New Brunswick, Canada</w:t>
       </w:r>
     </w:p>
     <w:p>
@@ -2512,7 +2806,7 @@
           <w:i/>
           <w:i/>
           <w:iCs/>
-          <w:color w:val="000000" w:themeColor="text1"/>
+          <w:color w:themeColor="text1" w:val="000000"/>
           <w:w w:val="105"/>
           <w:sz w:val="20"/>
           <w:szCs w:val="20"/>
@@ -2530,7 +2824,7 @@
       </w:r>
       <w:r>
         <w:rPr>
-          <w:color w:val="000000" w:themeColor="text1"/>
+          <w:color w:themeColor="text1" w:val="000000"/>
           <w:spacing w:val="-6"/>
           <w:w w:val="105"/>
           <w:sz w:val="20"/>
@@ -2541,7 +2835,7 @@
       </w:r>
       <w:r>
         <w:rPr>
-          <w:color w:val="000000" w:themeColor="text1"/>
+          <w:color w:themeColor="text1" w:val="000000"/>
           <w:spacing w:val="-4"/>
           <w:w w:val="110"/>
           <w:sz w:val="20"/>
@@ -2565,10 +2859,10 @@
           <w:tab w:val="right" w:pos="10632" w:leader="none"/>
         </w:tabs>
         <w:spacing w:lineRule="auto" w:line="396"/>
-        <w:ind w:left="0" w:right="20" w:hanging="142"/>
+        <w:ind w:hanging="142" w:left="0" w:right="20"/>
         <w:jc w:val="both"/>
         <w:rPr>
-          <w:color w:val="000000" w:themeColor="text1"/>
+          <w:color w:themeColor="text1" w:val="000000"/>
           <w:spacing w:val="-6"/>
           <w:w w:val="110"/>
           <w:sz w:val="20"/>
@@ -2594,19 +2888,19 @@
           <w:tab w:val="right" w:pos="10632" w:leader="none"/>
         </w:tabs>
         <w:spacing w:lineRule="auto" w:line="396"/>
-        <w:ind w:right="141" w:hanging="0"/>
-        <w:rPr>
-          <w:color w:val="000000" w:themeColor="text1"/>
-          <w:spacing w:val="-6"/>
-          <w:w w:val="110"/>
-          <w:sz w:val="20"/>
-          <w:szCs w:val="20"/>
-          <w:lang w:val="en-US"/>
-        </w:rPr>
-      </w:pPr>
-      <w:r>
-        <w:rPr>
-          <w:color w:val="000000" w:themeColor="text1"/>
+        <w:ind w:hanging="0" w:right="141"/>
+        <w:rPr>
+          <w:color w:themeColor="text1" w:val="000000"/>
+          <w:spacing w:val="-6"/>
+          <w:w w:val="110"/>
+          <w:sz w:val="20"/>
+          <w:szCs w:val="20"/>
+          <w:lang w:val="en-US"/>
+        </w:rPr>
+      </w:pPr>
+      <w:r>
+        <w:rPr>
+          <w:color w:themeColor="text1" w:val="000000"/>
           <w:spacing w:val="-6"/>
           <w:w w:val="110"/>
           <w:sz w:val="20"/>
@@ -2622,11 +2916,10 @@
           <w:bottom w:val="single" w:sz="12" w:space="1" w:color="000000"/>
         </w:pBdr>
         <w:spacing w:lineRule="auto" w:line="396"/>
-        <w:ind w:left="-142" w:right="-30" w:hanging="0"/>
-        <w:rPr>
-          <w:b/>
-          <w:b/>
-          <w:color w:val="000000" w:themeColor="text1"/>
+        <w:ind w:hanging="0" w:left="-142" w:right="-30"/>
+        <w:rPr>
+          <w:b/>
+          <w:color w:themeColor="text1" w:val="000000"/>
           <w:w w:val="105"/>
           <w:sz w:val="21"/>
           <w:szCs w:val="21"/>
@@ -2636,7 +2929,7 @@
       <w:r>
         <w:rPr>
           <w:b/>
-          <w:color w:val="000000" w:themeColor="text1"/>
+          <w:color w:themeColor="text1" w:val="000000"/>
           <w:w w:val="105"/>
           <w:sz w:val="21"/>
           <w:szCs w:val="21"/>
@@ -2658,10 +2951,10 @@
           <w:tab w:val="right" w:pos="10632" w:leader="none"/>
         </w:tabs>
         <w:spacing w:lineRule="auto" w:line="396"/>
-        <w:ind w:left="0" w:right="20" w:hanging="142"/>
+        <w:ind w:hanging="142" w:left="0" w:right="20"/>
         <w:jc w:val="both"/>
         <w:rPr>
-          <w:color w:val="000000" w:themeColor="text1"/>
+          <w:color w:themeColor="text1" w:val="000000"/>
           <w:spacing w:val="-6"/>
           <w:w w:val="110"/>
           <w:sz w:val="20"/>
@@ -2707,19 +3000,19 @@
           <w:tab w:val="right" w:pos="10632" w:leader="none"/>
         </w:tabs>
         <w:spacing w:lineRule="auto" w:line="396"/>
-        <w:ind w:left="0" w:right="141" w:hanging="0"/>
-        <w:rPr>
-          <w:color w:val="000000" w:themeColor="text1"/>
-          <w:spacing w:val="-6"/>
-          <w:w w:val="110"/>
-          <w:sz w:val="20"/>
-          <w:szCs w:val="20"/>
-          <w:lang w:val="en-US"/>
-        </w:rPr>
-      </w:pPr>
-      <w:r>
-        <w:rPr>
-          <w:color w:val="000000" w:themeColor="text1"/>
+        <w:ind w:hanging="0" w:left="0" w:right="141"/>
+        <w:rPr>
+          <w:color w:themeColor="text1" w:val="000000"/>
+          <w:spacing w:val="-6"/>
+          <w:w w:val="110"/>
+          <w:sz w:val="20"/>
+          <w:szCs w:val="20"/>
+          <w:lang w:val="en-US"/>
+        </w:rPr>
+      </w:pPr>
+      <w:r>
+        <w:rPr>
+          <w:color w:themeColor="text1" w:val="000000"/>
           <w:spacing w:val="-6"/>
           <w:w w:val="110"/>
           <w:sz w:val="20"/>
@@ -2735,11 +3028,10 @@
           <w:bottom w:val="single" w:sz="12" w:space="1" w:color="000000"/>
         </w:pBdr>
         <w:spacing w:lineRule="auto" w:line="396"/>
-        <w:ind w:left="-142" w:right="-30" w:hanging="0"/>
-        <w:rPr>
-          <w:b/>
-          <w:b/>
-          <w:color w:val="000000" w:themeColor="text1"/>
+        <w:ind w:hanging="0" w:left="-142" w:right="-30"/>
+        <w:rPr>
+          <w:b/>
+          <w:color w:themeColor="text1" w:val="000000"/>
           <w:w w:val="105"/>
           <w:sz w:val="21"/>
           <w:szCs w:val="21"/>
@@ -2749,7 +3041,7 @@
       <w:r>
         <w:rPr>
           <w:b/>
-          <w:color w:val="000000" w:themeColor="text1"/>
+          <w:color w:themeColor="text1" w:val="000000"/>
           <w:w w:val="105"/>
           <w:sz w:val="21"/>
           <w:szCs w:val="21"/>
@@ -2766,11 +3058,10 @@
           <w:tab w:val="right" w:pos="10632" w:leader="none"/>
         </w:tabs>
         <w:spacing w:lineRule="auto" w:line="396"/>
-        <w:ind w:right="-30" w:hanging="142"/>
-        <w:rPr>
-          <w:b/>
-          <w:b/>
-          <w:color w:val="000000" w:themeColor="text1"/>
+        <w:ind w:hanging="142" w:right="-30"/>
+        <w:rPr>
+          <w:b/>
+          <w:color w:themeColor="text1" w:val="000000"/>
           <w:spacing w:val="-4"/>
           <w:w w:val="105"/>
           <w:sz w:val="20"/>
@@ -2791,7 +3082,7 @@
       <w:r>
         <w:rPr>
           <w:b/>
-          <w:color w:val="000000" w:themeColor="text1"/>
+          <w:color w:themeColor="text1" w:val="000000"/>
           <w:spacing w:val="-4"/>
           <w:w w:val="105"/>
           <w:sz w:val="20"/>
@@ -2803,7 +3094,7 @@
       <w:r>
         <w:rPr>
           <w:b/>
-          <w:color w:val="000000" w:themeColor="text1"/>
+          <w:color w:themeColor="text1" w:val="000000"/>
           <w:w w:val="105"/>
           <w:sz w:val="20"/>
           <w:szCs w:val="20"/>
@@ -2820,11 +3111,10 @@
           <w:tab w:val="right" w:pos="10632" w:leader="none"/>
         </w:tabs>
         <w:spacing w:lineRule="auto" w:line="396"/>
-        <w:ind w:right="-30" w:hanging="142"/>
-        <w:rPr>
-          <w:b/>
-          <w:b/>
-          <w:color w:val="000000" w:themeColor="text1"/>
+        <w:ind w:hanging="142" w:right="-30"/>
+        <w:rPr>
+          <w:b/>
+          <w:color w:themeColor="text1" w:val="000000"/>
           <w:spacing w:val="-4"/>
           <w:w w:val="105"/>
           <w:sz w:val="20"/>
@@ -2843,7 +3133,7 @@
       </w:r>
       <w:r>
         <w:rPr>
-          <w:color w:val="000000" w:themeColor="text1"/>
+          <w:color w:themeColor="text1" w:val="000000"/>
           <w:spacing w:val="-4"/>
           <w:w w:val="110"/>
           <w:sz w:val="20"/>
@@ -2854,7 +3144,7 @@
       </w:r>
       <w:r>
         <w:rPr>
-          <w:color w:val="000000" w:themeColor="text1"/>
+          <w:color w:themeColor="text1" w:val="000000"/>
           <w:spacing w:val="-4"/>
           <w:w w:val="110"/>
           <w:sz w:val="20"/>
@@ -2877,9 +3167,8 @@
         <w:ind w:hanging="142"/>
         <w:rPr>
           <w:b/>
-          <w:b/>
           <w:bCs/>
-          <w:color w:val="000000" w:themeColor="text1"/>
+          <w:color w:themeColor="text1" w:val="000000"/>
           <w:spacing w:val="-4"/>
           <w:w w:val="110"/>
           <w:sz w:val="20"/>
@@ -2891,7 +3180,7 @@
         <w:rPr>
           <w:b/>
           <w:bCs/>
-          <w:color w:val="000000" w:themeColor="text1"/>
+          <w:color w:themeColor="text1" w:val="000000"/>
           <w:spacing w:val="-4"/>
           <w:w w:val="110"/>
           <w:sz w:val="20"/>
@@ -2908,11 +3197,10 @@
           <w:tab w:val="right" w:pos="10632" w:leader="none"/>
         </w:tabs>
         <w:spacing w:lineRule="auto" w:line="396"/>
-        <w:ind w:right="-30" w:hanging="142"/>
-        <w:rPr>
-          <w:b/>
-          <w:b/>
-          <w:color w:val="000000" w:themeColor="text1"/>
+        <w:ind w:hanging="142" w:right="-30"/>
+        <w:rPr>
+          <w:b/>
+          <w:color w:themeColor="text1" w:val="000000"/>
           <w:spacing w:val="-4"/>
           <w:w w:val="105"/>
           <w:sz w:val="20"/>
@@ -2934,7 +3222,7 @@
       <w:r>
         <w:rPr>
           <w:b/>
-          <w:color w:val="000000" w:themeColor="text1"/>
+          <w:color w:themeColor="text1" w:val="000000"/>
           <w:spacing w:val="-4"/>
           <w:w w:val="105"/>
           <w:sz w:val="20"/>
@@ -2946,7 +3234,7 @@
       <w:r>
         <w:rPr>
           <w:b/>
-          <w:color w:val="000000" w:themeColor="text1"/>
+          <w:color w:themeColor="text1" w:val="000000"/>
           <w:w w:val="105"/>
           <w:sz w:val="20"/>
           <w:szCs w:val="20"/>
@@ -2963,11 +3251,10 @@
           <w:tab w:val="right" w:pos="10632" w:leader="none"/>
         </w:tabs>
         <w:spacing w:lineRule="auto" w:line="396"/>
-        <w:ind w:right="-30" w:hanging="142"/>
-        <w:rPr>
-          <w:b/>
-          <w:b/>
-          <w:color w:val="000000" w:themeColor="text1"/>
+        <w:ind w:hanging="142" w:right="-30"/>
+        <w:rPr>
+          <w:b/>
+          <w:color w:themeColor="text1" w:val="000000"/>
           <w:spacing w:val="-4"/>
           <w:w w:val="105"/>
           <w:sz w:val="20"/>
@@ -2986,7 +3273,7 @@
       </w:r>
       <w:r>
         <w:rPr>
-          <w:color w:val="000000" w:themeColor="text1"/>
+          <w:color w:themeColor="text1" w:val="000000"/>
           <w:spacing w:val="-4"/>
           <w:w w:val="110"/>
           <w:sz w:val="20"/>
@@ -2997,7 +3284,7 @@
       </w:r>
       <w:r>
         <w:rPr>
-          <w:color w:val="000000" w:themeColor="text1"/>
+          <w:color w:themeColor="text1" w:val="000000"/>
           <w:spacing w:val="-4"/>
           <w:w w:val="110"/>
           <w:sz w:val="20"/>
@@ -3020,11 +3307,10 @@
           <w:tab w:val="right" w:pos="10490" w:leader="none"/>
         </w:tabs>
         <w:spacing w:lineRule="auto" w:line="396"/>
-        <w:ind w:right="-30" w:hanging="0"/>
-        <w:rPr>
-          <w:b/>
-          <w:b/>
-          <w:color w:val="000000" w:themeColor="text1"/>
+        <w:ind w:hanging="0" w:right="-30"/>
+        <w:rPr>
+          <w:b/>
+          <w:color w:themeColor="text1" w:val="000000"/>
           <w:spacing w:val="-4"/>
           <w:w w:val="105"/>
           <w:sz w:val="20"/>
@@ -3035,7 +3321,7 @@
       <w:r>
         <w:rPr>
           <w:b/>
-          <w:color w:val="000000" w:themeColor="text1"/>
+          <w:color w:themeColor="text1" w:val="000000"/>
           <w:spacing w:val="-4"/>
           <w:w w:val="105"/>
           <w:sz w:val="20"/>
@@ -3051,11 +3337,10 @@
           <w:bottom w:val="single" w:sz="12" w:space="1" w:color="000000"/>
         </w:pBdr>
         <w:spacing w:lineRule="auto" w:line="396"/>
-        <w:ind w:left="-142" w:right="-30" w:hanging="0"/>
-        <w:rPr>
-          <w:b/>
-          <w:b/>
-          <w:color w:val="000000" w:themeColor="text1"/>
+        <w:ind w:hanging="0" w:left="-142" w:right="-30"/>
+        <w:rPr>
+          <w:b/>
+          <w:color w:themeColor="text1" w:val="000000"/>
           <w:w w:val="105"/>
           <w:sz w:val="21"/>
           <w:szCs w:val="21"/>
@@ -3065,7 +3350,7 @@
       <w:r>
         <w:rPr>
           <w:b/>
-          <w:color w:val="000000" w:themeColor="text1"/>
+          <w:color w:themeColor="text1" w:val="000000"/>
           <w:w w:val="105"/>
           <w:sz w:val="21"/>
           <w:szCs w:val="21"/>
@@ -3078,7 +3363,7 @@
       <w:pPr>
         <w:pStyle w:val="Normal"/>
         <w:spacing w:lineRule="auto" w:line="396"/>
-        <w:ind w:left="-142" w:right="20" w:hanging="0"/>
+        <w:ind w:hanging="0" w:left="-142" w:right="20"/>
         <w:jc w:val="both"/>
         <w:rPr>
           <w:w w:val="110"/>
@@ -3120,7 +3405,7 @@
       <w:pPr>
         <w:pStyle w:val="Normal"/>
         <w:spacing w:lineRule="auto" w:line="396"/>
-        <w:ind w:left="-142" w:right="20" w:hanging="0"/>
+        <w:ind w:hanging="0" w:left="-142" w:right="20"/>
         <w:jc w:val="both"/>
         <w:rPr>
           <w:w w:val="110"/>
@@ -3857,18 +4142,18 @@
     <w:qFormat/>
     <w:rPr/>
   </w:style>
-  <w:style w:type="character" w:styleId="InternetLink">
+  <w:style w:type="character" w:styleId="Hyperlink">
     <w:name w:val="Hyperlink"/>
     <w:basedOn w:val="DefaultParagraphFont"/>
     <w:uiPriority w:val="99"/>
     <w:unhideWhenUsed/>
     <w:rsid w:val="00f04c6b"/>
     <w:rPr>
-      <w:color w:val="0563C1" w:themeColor="hyperlink"/>
+      <w:color w:themeColor="hyperlink" w:val="0563C1"/>
       <w:u w:val="single"/>
     </w:rPr>
   </w:style>
-  <w:style w:type="character" w:styleId="Annotationreference">
+  <w:style w:type="character" w:styleId="annotationreference">
     <w:name w:val="annotation reference"/>
     <w:basedOn w:val="DefaultParagraphFont"/>
     <w:uiPriority w:val="99"/>
@@ -3884,7 +4169,7 @@
   <w:style w:type="character" w:styleId="CommentTextChar" w:customStyle="1">
     <w:name w:val="Comment Text Char"/>
     <w:basedOn w:val="DefaultParagraphFont"/>
-    <w:link w:val="Annotationtext"/>
+    <w:link w:val="AnnotationText"/>
     <w:uiPriority w:val="99"/>
     <w:qFormat/>
     <w:rsid w:val="00f04c6b"/>
@@ -3898,7 +4183,7 @@
   <w:style w:type="character" w:styleId="CommentSubjectChar" w:customStyle="1">
     <w:name w:val="Comment Subject Char"/>
     <w:basedOn w:val="CommentTextChar"/>
-    <w:link w:val="Annotationsubject"/>
+    <w:link w:val="annotationsubject"/>
     <w:uiPriority w:val="99"/>
     <w:semiHidden/>
     <w:qFormat/>
@@ -3915,7 +4200,7 @@
   <w:style w:type="paragraph" w:styleId="Heading">
     <w:name w:val="Heading"/>
     <w:basedOn w:val="Normal"/>
-    <w:next w:val="TextBody"/>
+    <w:next w:val="BodyText"/>
     <w:qFormat/>
     <w:pPr>
       <w:keepNext w:val="true"/>
@@ -3927,7 +4212,7 @@
       <w:szCs w:val="28"/>
     </w:rPr>
   </w:style>
-  <w:style w:type="paragraph" w:styleId="TextBody">
+  <w:style w:type="paragraph" w:styleId="BodyText">
     <w:name w:val="Body Text"/>
     <w:basedOn w:val="Normal"/>
     <w:pPr>
@@ -3937,7 +4222,7 @@
   </w:style>
   <w:style w:type="paragraph" w:styleId="List">
     <w:name w:val="List"/>
-    <w:basedOn w:val="TextBody"/>
+    <w:basedOn w:val="BodyText"/>
     <w:pPr/>
     <w:rPr>
       <w:rFonts w:cs="Lohit Devanagari"/>
@@ -3978,13 +4263,13 @@
     <w:rsid w:val="00f04c6b"/>
     <w:pPr>
       <w:spacing w:before="0" w:after="0"/>
-      <w:ind w:left="720" w:hanging="0"/>
+      <w:ind w:hanging="0" w:left="720"/>
       <w:contextualSpacing/>
     </w:pPr>
     <w:rPr/>
   </w:style>
-  <w:style w:type="paragraph" w:styleId="Annotationtext">
-    <w:name w:val="annotation text"/>
+  <w:style w:type="paragraph" w:styleId="AnnotationText">
+    <w:name w:val="Annotation Text"/>
     <w:basedOn w:val="Normal"/>
     <w:link w:val="CommentTextChar"/>
     <w:uiPriority w:val="99"/>
@@ -3997,10 +4282,10 @@
       <w:szCs w:val="20"/>
     </w:rPr>
   </w:style>
-  <w:style w:type="paragraph" w:styleId="Annotationsubject">
+  <w:style w:type="paragraph" w:styleId="annotationsubject">
     <w:name w:val="annotation subject"/>
-    <w:basedOn w:val="Annotationtext"/>
-    <w:next w:val="Annotationtext"/>
+    <w:basedOn w:val="AnnotationText"/>
+    <w:next w:val="AnnotationText"/>
     <w:link w:val="CommentSubjectChar"/>
     <w:uiPriority w:val="99"/>
     <w:semiHidden/>
@@ -4060,161 +4345,97 @@
 </file>
 
 <file path=word/theme/theme1.xml><?xml version="1.0" encoding="utf-8"?>
-<a:theme xmlns:a="http://schemas.openxmlformats.org/drawingml/2006/main" name="Office Theme">
+<a:theme xmlns:a="http://schemas.openxmlformats.org/drawingml/2006/main" xmlns:r="http://schemas.openxmlformats.org/officeDocument/2006/relationships" name="Office Theme">
   <a:themeElements>
     <a:clrScheme name="Office">
       <a:dk1>
-        <a:sysClr val="windowText" lastClr="000000"/>
+        <a:srgbClr val="000000"/>
       </a:dk1>
       <a:lt1>
-        <a:sysClr val="window" lastClr="FFFFFF"/>
+        <a:srgbClr val="ffffff"/>
       </a:lt1>
       <a:dk2>
-        <a:srgbClr val="44546A"/>
+        <a:srgbClr val="44546a"/>
       </a:dk2>
       <a:lt2>
-        <a:srgbClr val="E7E6E6"/>
+        <a:srgbClr val="e7e6e6"/>
       </a:lt2>
       <a:accent1>
-        <a:srgbClr val="4472C4"/>
+        <a:srgbClr val="4472c4"/>
       </a:accent1>
       <a:accent2>
-        <a:srgbClr val="ED7D31"/>
+        <a:srgbClr val="ed7d31"/>
       </a:accent2>
       <a:accent3>
-        <a:srgbClr val="A5A5A5"/>
+        <a:srgbClr val="a5a5a5"/>
       </a:accent3>
       <a:accent4>
-        <a:srgbClr val="FFC000"/>
+        <a:srgbClr val="ffc000"/>
       </a:accent4>
       <a:accent5>
-        <a:srgbClr val="5B9BD5"/>
+        <a:srgbClr val="5b9bd5"/>
       </a:accent5>
       <a:accent6>
-        <a:srgbClr val="70AD47"/>
+        <a:srgbClr val="70ad47"/>
       </a:accent6>
       <a:hlink>
-        <a:srgbClr val="0563C1"/>
+        <a:srgbClr val="0563c1"/>
       </a:hlink>
       <a:folHlink>
-        <a:srgbClr val="954F72"/>
+        <a:srgbClr val="954f72"/>
       </a:folHlink>
     </a:clrScheme>
     <a:fontScheme name="Office">
       <a:majorFont>
-        <a:latin typeface="Calibri Light" panose="020F0302020204030204"/>
+        <a:latin typeface="Calibri Light" panose="020F0302020204030204" pitchFamily="0" charset="1"/>
         <a:ea typeface=""/>
         <a:cs typeface=""/>
-        <a:font script="Jpan" typeface="Yu Gothic Light"/>
-        <a:font script="Hang" typeface="맑은 고딕"/>
-        <a:font script="Hans" typeface="DengXian Light"/>
-        <a:font script="Hant" typeface="新細明體"/>
-        <a:font script="Arab" typeface="Times New Roman"/>
-        <a:font script="Hebr" typeface="Times New Roman"/>
-        <a:font script="Thai" typeface="Angsana New"/>
-        <a:font script="Ethi" typeface="Nyala"/>
-        <a:font script="Beng" typeface="Vrinda"/>
-        <a:font script="Gujr" typeface="Shruti"/>
-        <a:font script="Khmr" typeface="MoolBoran"/>
-        <a:font script="Knda" typeface="Tunga"/>
-        <a:font script="Guru" typeface="Raavi"/>
-        <a:font script="Cans" typeface="Euphemia"/>
-        <a:font script="Cher" typeface="Plantagenet Cherokee"/>
-        <a:font script="Yiii" typeface="Microsoft Yi Baiti"/>
-        <a:font script="Tibt" typeface="Microsoft Himalaya"/>
-        <a:font script="Thaa" typeface="MV Boli"/>
-        <a:font script="Deva" typeface="Mangal"/>
-        <a:font script="Telu" typeface="Gautami"/>
-        <a:font script="Taml" typeface="Latha"/>
-        <a:font script="Syrc" typeface="Estrangelo Edessa"/>
-        <a:font script="Orya" typeface="Kalinga"/>
-        <a:font script="Mlym" typeface="Kartika"/>
-        <a:font script="Laoo" typeface="DokChampa"/>
-        <a:font script="Sinh" typeface="Iskoola Pota"/>
-        <a:font script="Mong" typeface="Mongolian Baiti"/>
-        <a:font script="Viet" typeface="Times New Roman"/>
-        <a:font script="Uigh" typeface="Microsoft Uighur"/>
-        <a:font script="Geor" typeface="Sylfaen"/>
       </a:majorFont>
       <a:minorFont>
-        <a:latin typeface="Calibri" panose="020F0502020204030204"/>
+        <a:latin typeface="Calibri" panose="020F0502020204030204" pitchFamily="0" charset="1"/>
         <a:ea typeface=""/>
         <a:cs typeface=""/>
-        <a:font script="Jpan" typeface="Yu Mincho"/>
-        <a:font script="Hang" typeface="맑은 고딕"/>
-        <a:font script="Hans" typeface="DengXian"/>
-        <a:font script="Hant" typeface="新細明體"/>
-        <a:font script="Arab" typeface="Arial"/>
-        <a:font script="Hebr" typeface="Arial"/>
-        <a:font script="Thai" typeface="Cordia New"/>
-        <a:font script="Ethi" typeface="Nyala"/>
-        <a:font script="Beng" typeface="Vrinda"/>
-        <a:font script="Gujr" typeface="Shruti"/>
-        <a:font script="Khmr" typeface="DaunPenh"/>
-        <a:font script="Knda" typeface="Tunga"/>
-        <a:font script="Guru" typeface="Raavi"/>
-        <a:font script="Cans" typeface="Euphemia"/>
-        <a:font script="Cher" typeface="Plantagenet Cherokee"/>
-        <a:font script="Yiii" typeface="Microsoft Yi Baiti"/>
-        <a:font script="Tibt" typeface="Microsoft Himalaya"/>
-        <a:font script="Thaa" typeface="MV Boli"/>
-        <a:font script="Deva" typeface="Mangal"/>
-        <a:font script="Telu" typeface="Gautami"/>
-        <a:font script="Taml" typeface="Latha"/>
-        <a:font script="Syrc" typeface="Estrangelo Edessa"/>
-        <a:font script="Orya" typeface="Kalinga"/>
-        <a:font script="Mlym" typeface="Kartika"/>
-        <a:font script="Laoo" typeface="DokChampa"/>
-        <a:font script="Sinh" typeface="Iskoola Pota"/>
-        <a:font script="Mong" typeface="Mongolian Baiti"/>
-        <a:font script="Viet" typeface="Arial"/>
-        <a:font script="Uigh" typeface="Microsoft Uighur"/>
-        <a:font script="Geor" typeface="Sylfaen"/>
       </a:minorFont>
     </a:fontScheme>
-    <a:fmtScheme name="Office">
+    <a:fmtScheme>
       <a:fillStyleLst>
         <a:solidFill>
           <a:schemeClr val="phClr"/>
         </a:solidFill>
-        <a:gradFill rotWithShape="1">
+        <a:gradFill>
           <a:gsLst>
             <a:gs pos="0">
               <a:schemeClr val="phClr">
                 <a:lumMod val="110000"/>
-                <a:satMod val="105000"/>
                 <a:tint val="67000"/>
               </a:schemeClr>
             </a:gs>
             <a:gs pos="50000">
               <a:schemeClr val="phClr">
                 <a:lumMod val="105000"/>
-                <a:satMod val="103000"/>
                 <a:tint val="73000"/>
               </a:schemeClr>
             </a:gs>
             <a:gs pos="100000">
               <a:schemeClr val="phClr">
                 <a:lumMod val="105000"/>
-                <a:satMod val="109000"/>
                 <a:tint val="81000"/>
               </a:schemeClr>
             </a:gs>
           </a:gsLst>
           <a:lin ang="5400000" scaled="0"/>
+          <a:tileRect l="0" t="0" r="0" b="0"/>
         </a:gradFill>
-        <a:gradFill rotWithShape="1">
+        <a:gradFill>
           <a:gsLst>
             <a:gs pos="0">
               <a:schemeClr val="phClr">
-                <a:satMod val="103000"/>
                 <a:lumMod val="102000"/>
                 <a:tint val="94000"/>
               </a:schemeClr>
             </a:gs>
             <a:gs pos="50000">
               <a:schemeClr val="phClr">
-                <a:satMod val="110000"/>
                 <a:lumMod val="100000"/>
                 <a:shade val="100000"/>
               </a:schemeClr>
@@ -4222,33 +4443,24 @@
             <a:gs pos="100000">
               <a:schemeClr val="phClr">
                 <a:lumMod val="99000"/>
-                <a:satMod val="120000"/>
                 <a:shade val="78000"/>
               </a:schemeClr>
             </a:gs>
           </a:gsLst>
           <a:lin ang="5400000" scaled="0"/>
+          <a:tileRect l="0" t="0" r="0" b="0"/>
         </a:gradFill>
       </a:fillStyleLst>
       <a:lnStyleLst>
         <a:ln w="6350" cap="flat" cmpd="sng" algn="ctr">
-          <a:solidFill>
-            <a:schemeClr val="phClr"/>
-          </a:solidFill>
           <a:prstDash val="solid"/>
           <a:miter lim="800000"/>
         </a:ln>
         <a:ln w="12700" cap="flat" cmpd="sng" algn="ctr">
-          <a:solidFill>
-            <a:schemeClr val="phClr"/>
-          </a:solidFill>
           <a:prstDash val="solid"/>
           <a:miter lim="800000"/>
         </a:ln>
         <a:ln w="19050" cap="flat" cmpd="sng" algn="ctr">
-          <a:solidFill>
-            <a:schemeClr val="phClr"/>
-          </a:solidFill>
           <a:prstDash val="solid"/>
           <a:miter lim="800000"/>
         </a:ln>
@@ -4261,13 +4473,7 @@
           <a:effectLst/>
         </a:effectStyle>
         <a:effectStyle>
-          <a:effectLst>
-            <a:outerShdw blurRad="57150" dist="19050" dir="5400000" algn="ctr" rotWithShape="0">
-              <a:srgbClr val="000000">
-                <a:alpha val="63000"/>
-              </a:srgbClr>
-            </a:outerShdw>
-          </a:effectLst>
+          <a:effectLst/>
         </a:effectStyle>
       </a:effectStyleLst>
       <a:bgFillStyleLst>
@@ -4277,15 +4483,13 @@
         <a:solidFill>
           <a:schemeClr val="phClr">
             <a:tint val="95000"/>
-            <a:satMod val="170000"/>
           </a:schemeClr>
         </a:solidFill>
-        <a:gradFill rotWithShape="1">
+        <a:gradFill>
           <a:gsLst>
             <a:gs pos="0">
               <a:schemeClr val="phClr">
                 <a:tint val="93000"/>
-                <a:satMod val="150000"/>
                 <a:shade val="98000"/>
                 <a:lumMod val="102000"/>
               </a:schemeClr>
@@ -4293,7 +4497,6 @@
             <a:gs pos="50000">
               <a:schemeClr val="phClr">
                 <a:tint val="98000"/>
-                <a:satMod val="130000"/>
                 <a:shade val="90000"/>
                 <a:lumMod val="103000"/>
               </a:schemeClr>
@@ -4301,21 +4504,14 @@
             <a:gs pos="100000">
               <a:schemeClr val="phClr">
                 <a:shade val="63000"/>
-                <a:satMod val="120000"/>
               </a:schemeClr>
             </a:gs>
           </a:gsLst>
           <a:lin ang="5400000" scaled="0"/>
+          <a:tileRect l="0" t="0" r="0" b="0"/>
         </a:gradFill>
       </a:bgFillStyleLst>
     </a:fmtScheme>
   </a:themeElements>
-  <a:objectDefaults/>
-  <a:extraClrSchemeLst/>
-  <a:extLst>
-    <a:ext uri="{05A4C25C-085E-4340-85A3-A5531E510DB2}">
-      <thm15:themeFamily xmlns:thm15="http://schemas.microsoft.com/office/thememl/2012/main" name="Office Theme" id="{62F939B6-93AF-4DB8-9C6B-D6C7DFDC589F}" vid="{4A3C46E8-61CC-4603-A589-7422A47A8E4A}"/>
-    </a:ext>
-  </a:extLst>
 </a:theme>
 </file>
</xml_diff>